<commit_message>
Removing comma from SI figure + table docx and cleaning repo
</commit_message>
<xml_diff>
--- a/si/SI_figures_table1.docx
+++ b/si/SI_figures_table1.docx
@@ -60,16 +60,7 @@
         <w:t>Supplementary Figure 1</w:t>
       </w:r>
       <w:r>
-        <w:t xml:space="preserve">: </w:t>
-      </w:r>
-      <w:r>
-        <w:t>Modeling the correlations between transcriptional variance across studies. The panels show coefficient estimates from a linear model using the among studies Spearman correlations between gene expression SDs as the response variable. These correlations are shown in fig. </w:t>
-      </w:r>
-      <w:r>
-        <w:t>2</w:t>
-      </w:r>
-      <w:r>
-        <w:t xml:space="preserve">, panels A and B. In the linear model (see Methods for model equation), correlations are Fisher </w:t>
+        <w:t xml:space="preserve">: Modeling the correlations between transcriptional variance across studies. The panels show coefficient estimates from a linear model using the among studies Spearman correlations between gene expression SDs as the response variable. These correlations are shown in fig. 2, panels A and B. In the linear model (see Methods for model equation), correlations are Fisher </w:t>
       </w:r>
       <w:proofErr w:type="gramStart"/>
       <w:r>
@@ -1101,10 +1092,6 @@
       <w:r>
         <w:br w:type="page"/>
       </w:r>
-      <w:r>
-        <w:lastRenderedPageBreak/>
-        <w:t>,</w:t>
-      </w:r>
     </w:p>
     <w:p>
       <w:pPr>
@@ -1120,6 +1107,7 @@
           <w:b/>
           <w:bCs/>
         </w:rPr>
+        <w:lastRenderedPageBreak/>
         <w:t xml:space="preserve">Supplementary Table </w:t>
       </w:r>
       <w:r>

</xml_diff>

<commit_message>
Luisa and Amanda changes
</commit_message>
<xml_diff>
--- a/si/SI_figures_table1.docx
+++ b/si/SI_figures_table1.docx
@@ -1,14 +1,16 @@
 
 <file path=word/document.xml><?xml version="1.0" encoding="utf-8"?>
-<w:document xmlns:wpc="http://schemas.microsoft.com/office/word/2010/wordprocessingCanvas" xmlns:cx="http://schemas.microsoft.com/office/drawing/2014/chartex" xmlns:cx1="http://schemas.microsoft.com/office/drawing/2015/9/8/chartex" xmlns:cx2="http://schemas.microsoft.com/office/drawing/2015/10/21/chartex" xmlns:cx3="http://schemas.microsoft.com/office/drawing/2016/5/9/chartex" xmlns:cx4="http://schemas.microsoft.com/office/drawing/2016/5/10/chartex" xmlns:cx5="http://schemas.microsoft.com/office/drawing/2016/5/11/chartex" xmlns:cx6="http://schemas.microsoft.com/office/drawing/2016/5/12/chartex" xmlns:cx7="http://schemas.microsoft.com/office/drawing/2016/5/13/chartex" xmlns:cx8="http://schemas.microsoft.com/office/drawing/2016/5/14/chartex" xmlns:mc="http://schemas.openxmlformats.org/markup-compatibility/2006" xmlns:aink="http://schemas.microsoft.com/office/drawing/2016/ink" xmlns:am3d="http://schemas.microsoft.com/office/drawing/2017/model3d" xmlns:o="urn:schemas-microsoft-com:office:office" xmlns:oel="http://schemas.microsoft.com/office/2019/extlst" xmlns:r="http://schemas.openxmlformats.org/officeDocument/2006/relationships" xmlns:m="http://schemas.openxmlformats.org/officeDocument/2006/math" xmlns:v="urn:schemas-microsoft-com:vml" xmlns:wp14="http://schemas.microsoft.com/office/word/2010/wordprocessingDrawing" xmlns:wp="http://schemas.openxmlformats.org/drawingml/2006/wordprocessingDrawing" xmlns:w10="urn:schemas-microsoft-com:office:word" xmlns:w="http://schemas.openxmlformats.org/wordprocessingml/2006/main" xmlns:w14="http://schemas.microsoft.com/office/word/2010/wordml" xmlns:w15="http://schemas.microsoft.com/office/word/2012/wordml" xmlns:w16cex="http://schemas.microsoft.com/office/word/2018/wordml/cex" xmlns:w16cid="http://schemas.microsoft.com/office/word/2016/wordml/cid" xmlns:w16="http://schemas.microsoft.com/office/word/2018/wordml" xmlns:w16du="http://schemas.microsoft.com/office/word/2023/wordml/word16du" xmlns:w16sdtdh="http://schemas.microsoft.com/office/word/2020/wordml/sdtdatahash" xmlns:w16se="http://schemas.microsoft.com/office/word/2015/wordml/symex" xmlns:wpg="http://schemas.microsoft.com/office/word/2010/wordprocessingGroup" xmlns:wpi="http://schemas.microsoft.com/office/word/2010/wordprocessingInk" xmlns:wne="http://schemas.microsoft.com/office/word/2006/wordml" xmlns:wps="http://schemas.microsoft.com/office/word/2010/wordprocessingShape" mc:Ignorable="w14 w15 w16se w16cid w16 w16cex w16sdtdh wp14">
+<w:document xmlns:o="urn:schemas-microsoft-com:office:office" xmlns:r="http://schemas.openxmlformats.org/officeDocument/2006/relationships" xmlns:v="urn:schemas-microsoft-com:vml" xmlns:w="http://schemas.openxmlformats.org/wordprocessingml/2006/main" xmlns:w10="urn:schemas-microsoft-com:office:word" xmlns:wp="http://schemas.openxmlformats.org/drawingml/2006/wordprocessingDrawing" xmlns:wps="http://schemas.microsoft.com/office/word/2010/wordprocessingShape" xmlns:wpg="http://schemas.microsoft.com/office/word/2010/wordprocessingGroup" xmlns:mc="http://schemas.openxmlformats.org/markup-compatibility/2006" xmlns:wp14="http://schemas.microsoft.com/office/word/2010/wordprocessingDrawing" xmlns:w14="http://schemas.microsoft.com/office/word/2010/wordml" xmlns:w15="http://schemas.microsoft.com/office/word/2012/wordml" mc:Ignorable="w14 wp14 w15">
   <w:body>
     <w:p>
-      <w:r>
-        <w:rPr>
-          <w:noProof/>
-        </w:rPr>
+      <w:pPr>
+        <w:pStyle w:val="Normal"/>
+        <w:rPr/>
+      </w:pPr>
+      <w:r>
+        <w:rPr/>
         <w:drawing>
-          <wp:inline distT="0" distB="0" distL="0" distR="0" wp14:anchorId="74844D6F" wp14:editId="129B97A2">
+          <wp:inline distT="0" distB="0" distL="0" distR="0">
             <wp:extent cx="6400800" cy="4575810"/>
             <wp:effectExtent l="0" t="0" r="0" b="0"/>
             <wp:docPr id="1" name="Picture 3" descr="Diagram&#10;&#10;Description automatically generated"/>
@@ -25,7 +27,7 @@
                     </pic:cNvPicPr>
                   </pic:nvPicPr>
                   <pic:blipFill>
-                    <a:blip r:embed="rId5"/>
+                    <a:blip r:embed="rId2"/>
                     <a:stretch>
                       <a:fillRect/>
                     </a:stretch>
@@ -47,24 +49,21 @@
       </w:r>
     </w:p>
     <w:p>
-      <w:r>
-        <w:rPr>
-          <w:rFonts w:ascii="Times New Roman" w:hAnsi="Times New Roman" w:cs="Times New Roman"/>
+      <w:pPr>
+        <w:pStyle w:val="Normal"/>
+        <w:rPr/>
+      </w:pPr>
+      <w:r>
+        <w:rPr>
+          <w:rFonts w:cs="Times New Roman" w:ascii="Times New Roman" w:hAnsi="Times New Roman"/>
           <w:b/>
           <w:bCs/>
         </w:rPr>
         <w:t>Supplementary Figure 1</w:t>
       </w:r>
       <w:r>
-        <w:t xml:space="preserve">: Modeling the correlations between transcriptional variance across studies. The panels show coefficient estimates from a linear model using the among studies Spearman correlations between gene expression SDs as the response variable. These correlations are shown in fig. 2, panels A and B. In the linear model (see Methods for model equation), correlations are Fisher </w:t>
-      </w:r>
-      <w:proofErr w:type="gramStart"/>
-      <w:r>
-        <w:t>z-transformed</w:t>
-      </w:r>
-      <w:proofErr w:type="gramEnd"/>
-      <w:r>
-        <w:t xml:space="preserve">. Study source and tissue are added as fixed effects. Coefficient estimates are shown with 50% and 95% credibility intervals. (A) The per-study random effect which accounts for the non-independence between the pairwise correlation values and estimates the characteristic contribution of each study to these correlations. For example, the lowest estimate among these parameters, which corresponds to the study </w:t>
+        <w:rPr/>
+        <w:t xml:space="preserve">: Modeling the correlations between transcriptional variance across studies. The panels show coefficient estimates from a linear model using the among studies Spearman correlations between gene expression SDs as the response variable. These correlations are shown in fig. 2, panels A and B. In the linear model (see Methods for model equation), correlations are Fisher z-transformed. Study source and tissue are added as fixed effects. Coefficient estimates are shown with 50% and 95% credibility intervals. (A) The per-study random effect which accounts for the non-independence between the pairwise correlation values and estimates the characteristic contribution of each study to these correlations. For example, the lowest estimate among these parameters, which corresponds to the study </w:t>
       </w:r>
       <w:r>
         <w:rPr>
@@ -73,44 +72,22 @@
         <w:t>bone marrow</w:t>
       </w:r>
       <w:r>
-        <w:t xml:space="preserve"> (from </w:t>
-      </w:r>
-      <w:proofErr w:type="spellStart"/>
-      <w:r>
-        <w:t>GTEx</w:t>
-      </w:r>
-      <w:proofErr w:type="spellEnd"/>
-      <w:r>
-        <w:t>), indicates that correlations involving this study tend to be lower than the others. (B) and (C) Fixed effect estimates for the effects of tissue congruence and study-source effect. In (B) we see that correlations among studies that use the same tissue are slightly higher; and (C) correlations involving studies in the “Misc.” category (non-</w:t>
-      </w:r>
-      <w:proofErr w:type="spellStart"/>
-      <w:r>
-        <w:t>GTEx</w:t>
-      </w:r>
-      <w:proofErr w:type="spellEnd"/>
-      <w:r>
-        <w:t xml:space="preserve"> and non-TCGA) tend to be lower, while comparisons involving </w:t>
-      </w:r>
-      <w:proofErr w:type="spellStart"/>
-      <w:r>
-        <w:t>GTEx</w:t>
-      </w:r>
-      <w:proofErr w:type="spellEnd"/>
-      <w:r>
-        <w:t xml:space="preserve"> and TCGA are higher.</w:t>
+        <w:rPr/>
+        <w:t xml:space="preserve"> (from GTEx), indicates that correlations involving this study tend to be lower than the others. (B) and (C) Fixed effect estimates for the effects of tissue congruence and study-source effect. In (B) we see that correlations among studies that use the same tissue are slightly higher; and (C) correlations involving studies in the “Misc.” category (non-GTEx and non-TCGA) tend to be lower, while comparisons involving GTEx and TCGA are higher.</w:t>
       </w:r>
       <w:r>
         <w:br w:type="page"/>
       </w:r>
     </w:p>
     <w:p>
-      <w:r>
-        <w:rPr>
-          <w:noProof/>
-        </w:rPr>
-        <w:lastRenderedPageBreak/>
+      <w:pPr>
+        <w:pStyle w:val="Normal"/>
+        <w:rPr/>
+      </w:pPr>
+      <w:r>
+        <w:rPr/>
         <w:drawing>
-          <wp:inline distT="0" distB="0" distL="0" distR="0" wp14:anchorId="7614E283" wp14:editId="1A42B26E">
+          <wp:inline distT="0" distB="0" distL="0" distR="0">
             <wp:extent cx="6400800" cy="2945130"/>
             <wp:effectExtent l="0" t="0" r="0" b="0"/>
             <wp:docPr id="2" name="Picture 4" descr="Chart, diagram&#10;&#10;Description automatically generated with medium confidence"/>
@@ -127,7 +104,7 @@
                     </pic:cNvPicPr>
                   </pic:nvPicPr>
                   <pic:blipFill>
-                    <a:blip r:embed="rId6"/>
+                    <a:blip r:embed="rId3"/>
                     <a:stretch>
                       <a:fillRect/>
                     </a:stretch>
@@ -149,15 +126,20 @@
       </w:r>
     </w:p>
     <w:p>
-      <w:r>
-        <w:rPr>
-          <w:rFonts w:ascii="Times New Roman" w:hAnsi="Times New Roman" w:cs="Times New Roman"/>
+      <w:pPr>
+        <w:pStyle w:val="Normal"/>
+        <w:rPr/>
+      </w:pPr>
+      <w:r>
+        <w:rPr>
+          <w:rFonts w:cs="Times New Roman" w:ascii="Times New Roman" w:hAnsi="Times New Roman"/>
           <w:b/>
           <w:bCs/>
         </w:rPr>
         <w:t xml:space="preserve">Supplementary Figure 2. </w:t>
       </w:r>
       <w:r>
+        <w:rPr/>
         <w:t>Gene set enrichment analyses testing for over-representation of gene ontology categories in the upper and lower 5% quantiles of the gene variance rank. (A) High-variance genes are enriched for terms related to immune function, response to wounding, blood vessel morphogenesis, and inflammatory response. In contrast, (B) low-variance genes are associated with translation, control of methylation, RNA processing, chromosome separation, and other cell housekeeping functions. All displayed terms are significant with a 5% FDR corrected p-value below 10</w:t>
       </w:r>
       <w:r>
@@ -167,24 +149,43 @@
         <w:t>-3</w:t>
       </w:r>
       <w:r>
+        <w:rPr/>
         <w:t>.</w:t>
       </w:r>
       <w:r>
         <w:br w:type="page"/>
       </w:r>
     </w:p>
-    <w:p/>
-    <w:p/>
-    <w:p>
-      <w:r>
-        <w:rPr>
-          <w:noProof/>
-        </w:rPr>
+    <w:p>
+      <w:pPr>
+        <w:pStyle w:val="Normal"/>
+        <w:rPr/>
+      </w:pPr>
+      <w:r>
+        <w:rPr/>
+      </w:r>
+    </w:p>
+    <w:p>
+      <w:pPr>
+        <w:pStyle w:val="Normal"/>
+        <w:rPr/>
+      </w:pPr>
+      <w:r>
+        <w:rPr/>
+      </w:r>
+    </w:p>
+    <w:p>
+      <w:pPr>
+        <w:pStyle w:val="Normal"/>
+        <w:rPr/>
+      </w:pPr>
+      <w:r>
+        <w:rPr/>
         <w:drawing>
-          <wp:inline distT="0" distB="0" distL="0" distR="0" wp14:anchorId="0BC3DCBD" wp14:editId="73F7E9AB">
+          <wp:inline distT="0" distB="0" distL="0" distR="0">
             <wp:extent cx="6400800" cy="3406775"/>
             <wp:effectExtent l="0" t="0" r="0" b="0"/>
-            <wp:docPr id="3" name="Picture 2"/>
+            <wp:docPr id="3" name="Picture 2" descr=""/>
             <wp:cNvGraphicFramePr>
               <a:graphicFrameLocks xmlns:a="http://schemas.openxmlformats.org/drawingml/2006/main" noChangeAspect="1"/>
             </wp:cNvGraphicFramePr>
@@ -192,13 +193,13 @@
               <a:graphicData uri="http://schemas.openxmlformats.org/drawingml/2006/picture">
                 <pic:pic xmlns:pic="http://schemas.openxmlformats.org/drawingml/2006/picture">
                   <pic:nvPicPr>
-                    <pic:cNvPr id="3" name="Picture 2"/>
+                    <pic:cNvPr id="3" name="Picture 2" descr=""/>
                     <pic:cNvPicPr>
                       <a:picLocks noChangeAspect="1" noChangeArrowheads="1"/>
                     </pic:cNvPicPr>
                   </pic:nvPicPr>
                   <pic:blipFill>
-                    <a:blip r:embed="rId7"/>
+                    <a:blip r:embed="rId4"/>
                     <a:stretch>
                       <a:fillRect/>
                     </a:stretch>
@@ -221,48 +222,71 @@
     </w:p>
     <w:p>
       <w:pPr>
-        <w:rPr>
+        <w:pStyle w:val="Normal"/>
+        <w:rPr>
+          <w:b/>
           <w:b/>
           <w:bCs/>
         </w:rPr>
       </w:pPr>
-    </w:p>
-    <w:p>
-      <w:pPr>
-        <w:rPr>
-          <w:rFonts w:ascii="Times New Roman" w:hAnsi="Times New Roman" w:cs="Times New Roman"/>
-        </w:rPr>
-      </w:pPr>
-      <w:r>
-        <w:rPr>
-          <w:rFonts w:ascii="Times New Roman" w:hAnsi="Times New Roman" w:cs="Times New Roman"/>
+      <w:r>
+        <w:rPr>
           <w:b/>
           <w:bCs/>
         </w:rPr>
-        <w:t>Supplementary Figure 3. Across-study and tissue-specific gene expression variance and mean correlations with non-overlapping chromatin states through ChromHMM</w:t>
-      </w:r>
-      <w:r>
-        <w:fldChar w:fldCharType="begin"/>
-      </w:r>
-      <w:r>
+      </w:r>
+    </w:p>
+    <w:p>
+      <w:pPr>
+        <w:pStyle w:val="Normal"/>
         <w:rPr>
           <w:rFonts w:ascii="Times New Roman" w:hAnsi="Times New Roman" w:cs="Times New Roman"/>
+        </w:rPr>
+      </w:pPr>
+      <w:r>
+        <w:rPr>
+          <w:rFonts w:cs="Times New Roman" w:ascii="Times New Roman" w:hAnsi="Times New Roman"/>
           <w:b/>
           <w:bCs/>
         </w:rPr>
-        <w:instrText>ADDIN CSL_CITATION {"citationItems":[{"id":"ITEM-1","itemData":{"DOI":"10.1038/nmeth.1906","ISSN":"15487091","author":[{"dropping-particle":"","family":"Ernst","given":"Jason","non-dropping-particle":"","parse-names":false,"suffix":""},{"dropping-particle":"","family":"Kellis","given":"Manolis","non-dropping-particle":"","parse-names":false,"suffix":""}],"container-title":"Nature Methods","id":"ITEM-1","issue":"3","issued":{"date-parts":[["2012"]]},"title":"ChromHMM: Automating chromatin-state discovery and characterization","type":"article","volume":"9"},"uris":["http://www.mendeley.com/documents/?uuid=daab115d-d6d2-3bfd-8938-f17d8115be91"]}],"mendeley":{"formattedCitation":"&lt;sup&gt;1&lt;/sup&gt;","plainTextFormattedCitation":"1","previouslyFormattedCitation":"&lt;sup&gt;1&lt;/sup&gt;"},"properties":{"noteIndex":0},"schema":"https://github.com/citation-style-language/schema/raw/master/csl-citation.json"}</w:instrText>
-      </w:r>
-      <w:r>
-        <w:rPr>
-          <w:rFonts w:ascii="Times New Roman" w:hAnsi="Times New Roman" w:cs="Times New Roman"/>
+        <w:t>Supplementary Figure 3. Across-study and tissue-specific gene expression variance and mean correlations with non-overlapping chromatin states through ChromHMM</w:t>
+      </w:r>
+      <w:r>
+        <w:fldChar w:fldCharType="begin"/>
+      </w:r>
+      <w:r>
+        <w:rPr>
           <w:b/>
           <w:bCs/>
+          <w:rFonts w:cs="Times New Roman" w:ascii="Times New Roman" w:hAnsi="Times New Roman"/>
+        </w:rPr>
+        <w:instrText xml:space="preserve">ADDIN CSL_CITATION {"citationItems":[{"id":"ITEM-1","itemData":{"DOI":"10.1038/nmeth.1906","ISSN":"15487091","author":[{"dropping-particle":"","family":"Ernst","given":"Jason","non-dropping-particle":"","parse-names":false,"suffix":""},{"dropping-particle":"","family":"Kellis","given":"Manolis","non-dropping-particle":"","parse-names":false,"suffix":""}],"container-title":"Nature Methods","id":"ITEM-1","issue":"3","issued":{"date-parts":[["2012"]]},"title":"ChromHMM: Automating chromatin-state discovery and characterization","type":"article","volume":"9"},"uris":["http://www.mendeley.com/documents/?uuid=daab115d-d6d2-3bfd-8938-f17d8115be91"]}],"mendeley":{"formattedCitation":"&lt;sup&gt;1&lt;/sup&gt;","plainTextFormattedCitation":"1","previouslyFormattedCitation":"&lt;sup&gt;1&lt;/sup&gt;"},"properties":{"noteIndex":0},"schema":"https://github.com/citation-style-language/schema/raw/master/csl-citation.json"}</w:instrText>
+      </w:r>
+      <w:r>
+        <w:rPr>
+          <w:rFonts w:cs="Times New Roman" w:ascii="Times New Roman" w:hAnsi="Times New Roman"/>
+          <w:b/>
+          <w:bCs/>
+        </w:rPr>
+      </w:r>
+      <w:r>
+        <w:rPr>
+          <w:b/>
+          <w:bCs/>
+          <w:rFonts w:cs="Times New Roman" w:ascii="Times New Roman" w:hAnsi="Times New Roman"/>
         </w:rPr>
         <w:fldChar w:fldCharType="separate"/>
       </w:r>
       <w:r>
         <w:rPr>
-          <w:rFonts w:ascii="Times New Roman" w:hAnsi="Times New Roman" w:cs="Times New Roman"/>
+          <w:rFonts w:cs="Times New Roman" w:ascii="Times New Roman" w:hAnsi="Times New Roman"/>
+          <w:b/>
+          <w:bCs/>
+        </w:rPr>
+      </w:r>
+      <w:r>
+        <w:rPr>
+          <w:rFonts w:cs="Times New Roman" w:ascii="Times New Roman" w:hAnsi="Times New Roman"/>
           <w:bCs/>
           <w:vertAlign w:val="superscript"/>
         </w:rPr>
@@ -270,23 +294,30 @@
       </w:r>
       <w:r>
         <w:rPr>
-          <w:rFonts w:ascii="Times New Roman" w:hAnsi="Times New Roman" w:cs="Times New Roman"/>
+          <w:rFonts w:cs="Times New Roman" w:ascii="Times New Roman" w:hAnsi="Times New Roman"/>
           <w:b/>
           <w:bCs/>
         </w:rPr>
-        <w:fldChar w:fldCharType="end"/>
-      </w:r>
-      <w:r>
-        <w:rPr>
-          <w:rFonts w:ascii="Times New Roman" w:hAnsi="Times New Roman" w:cs="Times New Roman"/>
+      </w:r>
+      <w:r>
+        <w:rPr>
           <w:b/>
           <w:bCs/>
+          <w:rFonts w:cs="Times New Roman" w:ascii="Times New Roman" w:hAnsi="Times New Roman"/>
+        </w:rPr>
+        <w:fldChar w:fldCharType="end"/>
+      </w:r>
+      <w:r>
+        <w:rPr>
+          <w:rFonts w:cs="Times New Roman" w:ascii="Times New Roman" w:hAnsi="Times New Roman"/>
+          <w:b/>
+          <w:bCs/>
         </w:rPr>
         <w:t xml:space="preserve">. </w:t>
       </w:r>
       <w:r>
         <w:rPr>
-          <w:rFonts w:ascii="Times New Roman" w:hAnsi="Times New Roman" w:cs="Times New Roman"/>
+          <w:rFonts w:cs="Times New Roman" w:ascii="Times New Roman" w:hAnsi="Times New Roman"/>
         </w:rPr>
         <w:t>The across-study variance (A) and mean (B) rank metrics (“across-study” on y-axis) were associated with universal chromatin states</w:t>
       </w:r>
@@ -295,32 +326,47 @@
       </w:r>
       <w:r>
         <w:rPr>
-          <w:rFonts w:ascii="Times New Roman" w:hAnsi="Times New Roman" w:cs="Times New Roman"/>
-        </w:rPr>
-        <w:instrText>ADDIN CSL_CITATION {"citationItems":[{"id":"ITEM-1","itemData":{"DOI":"10.1186/s13059-021-02572-z","ISSN":"1474-760X","abstract":"Genome-wide maps of chromatin marks such as histone modifications and open chromatin sites provide valuable information for annotating the non-coding genome, including identifying regulatory elements. Computational approaches such as ChromHMM have been applied to discover and annotate chromatin states defined by combinatorial and spatial patterns of chromatin marks within the same cell type. An alternative “stacked modeling” approach was previously suggested, where chromatin states are defined jointly from datasets of multiple cell types to produce a single universal genome annotation based on all datasets. Despite its potential benefits for applications that are not specific to one cell type, such an approach was previously applied only for small-scale specialized purposes. Large-scale applications of stacked modeling have previously posed scalability challenges.","author":[{"dropping-particle":"","family":"Vu","given":"Ha","non-dropping-particle":"","parse-names":false,"suffix":""},{"dropping-particle":"","family":"Ernst","given":"Jason","non-dropping-particle":"","parse-names":false,"suffix":""}],"container-title":"Genome Biology","id":"ITEM-1","issue":"1","issued":{"date-parts":[["2022"]]},"page":"9","title":"Universal annotation of the human genome through integration of over a thousand epigenomic datasets","type":"article-journal","volume":"23"},"uris":["http://www.mendeley.com/documents/?uuid=3f1997e3-9837-45ee-b495-08f6ab89631c"]}],"mendeley":{"formattedCitation":"&lt;sup&gt;2&lt;/sup&gt;","plainTextFormattedCitation":"2","previouslyFormattedCitation":"&lt;sup&gt;2&lt;/sup&gt;"},"properties":{"noteIndex":0},"schema":"https://github.com/citation-style-language/schema/raw/master/csl-citation.json"}</w:instrText>
-      </w:r>
-      <w:r>
-        <w:rPr>
-          <w:rFonts w:ascii="Times New Roman" w:hAnsi="Times New Roman" w:cs="Times New Roman"/>
+          <w:rFonts w:cs="Times New Roman" w:ascii="Times New Roman" w:hAnsi="Times New Roman"/>
+        </w:rPr>
+        <w:instrText xml:space="preserve">ADDIN CSL_CITATION {"citationItems":[{"id":"ITEM-1","itemData":{"DOI":"10.1186/s13059-021-02572-z","ISSN":"1474-760X","abstract":"Genome-wide maps of chromatin marks such as histone modifications and open chromatin sites provide valuable information for annotating the non-coding genome, including identifying regulatory elements. Computational approaches such as ChromHMM have been applied to discover and annotate chromatin states defined by combinatorial and spatial patterns of chromatin marks within the same cell type. An alternative “stacked modeling” approach was previously suggested, where chromatin states are defined jointly from datasets of multiple cell types to produce a single universal genome annotation based on all datasets. Despite its potential benefits for applications that are not specific to one cell type, such an approach was previously applied only for small-scale specialized purposes. Large-scale applications of stacked modeling have previously posed scalability challenges.","author":[{"dropping-particle":"","family":"Vu","given":"Ha","non-dropping-particle":"","parse-names":false,"suffix":""},{"dropping-particle":"","family":"Ernst","given":"Jason","non-dropping-particle":"","parse-names":false,"suffix":""}],"container-title":"Genome Biology","id":"ITEM-1","issue":"1","issued":{"date-parts":[["2022"]]},"page":"9","title":"Universal annotation of the human genome through integration of over a thousand epigenomic datasets","type":"article-journal","volume":"23"},"uris":["http://www.mendeley.com/documents/?uuid=3f1997e3-9837-45ee-b495-08f6ab89631c"]}],"mendeley":{"formattedCitation":"&lt;sup&gt;2&lt;/sup&gt;","plainTextFormattedCitation":"2","previouslyFormattedCitation":"&lt;sup&gt;2&lt;/sup&gt;"},"properties":{"noteIndex":0},"schema":"https://github.com/citation-style-language/schema/raw/master/csl-citation.json"}</w:instrText>
+      </w:r>
+      <w:r>
+        <w:rPr>
+          <w:rFonts w:cs="Times New Roman" w:ascii="Times New Roman" w:hAnsi="Times New Roman"/>
+        </w:rPr>
+      </w:r>
+      <w:r>
+        <w:rPr>
+          <w:rFonts w:cs="Times New Roman" w:ascii="Times New Roman" w:hAnsi="Times New Roman"/>
         </w:rPr>
         <w:fldChar w:fldCharType="separate"/>
       </w:r>
       <w:r>
         <w:rPr>
-          <w:rFonts w:ascii="Times New Roman" w:hAnsi="Times New Roman" w:cs="Times New Roman"/>
+          <w:rFonts w:cs="Times New Roman" w:ascii="Times New Roman" w:hAnsi="Times New Roman"/>
+        </w:rPr>
+      </w:r>
+      <w:r>
+        <w:rPr>
+          <w:rFonts w:cs="Times New Roman" w:ascii="Times New Roman" w:hAnsi="Times New Roman"/>
           <w:vertAlign w:val="superscript"/>
         </w:rPr>
         <w:t>2</w:t>
       </w:r>
       <w:r>
         <w:rPr>
-          <w:rFonts w:ascii="Times New Roman" w:hAnsi="Times New Roman" w:cs="Times New Roman"/>
+          <w:rFonts w:cs="Times New Roman" w:ascii="Times New Roman" w:hAnsi="Times New Roman"/>
+        </w:rPr>
+      </w:r>
+      <w:r>
+        <w:rPr>
+          <w:rFonts w:cs="Times New Roman" w:ascii="Times New Roman" w:hAnsi="Times New Roman"/>
         </w:rPr>
         <w:fldChar w:fldCharType="end"/>
       </w:r>
       <w:r>
         <w:rPr>
-          <w:rFonts w:ascii="Times New Roman" w:hAnsi="Times New Roman" w:cs="Times New Roman"/>
+          <w:rFonts w:cs="Times New Roman" w:ascii="Times New Roman" w:hAnsi="Times New Roman"/>
         </w:rPr>
         <w:t xml:space="preserve"> (x-axis). The tissue-level variance (A) and mean (B) rank metrics (see Methods; Supplementary Table 1; named tissues on y-axis) were associated with their respective tissue-specific chromatin states</w:t>
       </w:r>
@@ -329,52 +375,53 @@
       </w:r>
       <w:r>
         <w:rPr>
-          <w:rFonts w:ascii="Times New Roman" w:hAnsi="Times New Roman" w:cs="Times New Roman"/>
-        </w:rPr>
-        <w:instrText>ADDIN CSL_CITATION {"citationItems":[{"id":"ITEM-1","itemData":{"DOI":"10.1038/nbt.3157","ISBN":"1546-1696 (Electronic)\\r1087-0156 (Linking)","ISSN":"1546-1696","PMID":"25690853","abstract":"With hundreds of epigenomic maps, the opportunity arises to exploit the correlated nature of epigenetic signals, across both marks and samples, for large-scale prediction of additional datasets. Here, we undertake epigenome imputation by leveraging such correlations through an ensemble of regression trees. We impute 4,315 high-resolution signal maps, of which 26% are also experimentally observed. Imputed signal tracks show overall similarity to observed signals and surpass experimental datasets in consistency, recovery of gene annotations and enrichment for disease-associated variants. We use the imputed data to detect low-quality experimental datasets, to find genomic sites with unexpected epigenomic signals, to define high-priority marks for new experiments and to delineate chromatin states in 127 reference epigenomes spanning diverse tissues and cell types. Our imputed datasets provide the most comprehensive human regulatory region annotation to date, and our approach and the ChromImpute software constitute a useful complement to large-scale experimental mapping of epigenomic information.","author":[{"dropping-particle":"","family":"Ernst","given":"Jason","non-dropping-particle":"","parse-names":false,"suffix":""},{"dropping-particle":"","family":"Kellis","given":"Manolis","non-dropping-particle":"","parse-names":false,"suffix":""}],"container-title":"Nature biotechnology","id":"ITEM-1","issue":"4","issued":{"date-parts":[["2015"]]},"page":"364-76","title":"Large-scale imputation of epigenomic datasets for systematic annotation of diverse human tissues.","type":"article-journal","volume":"33"},"uris":["http://www.mendeley.com/documents/?uuid=f3877b77-6a7f-4a84-b8ad-479f0c60b8f5"]}],"mendeley":{"formattedCitation":"&lt;sup&gt;3&lt;/sup&gt;","plainTextFormattedCitation":"3"},"properties":{"noteIndex":0},"schema":"https://github.com/citation-style-language/schema/raw/master/csl-citation.json"}</w:instrText>
-      </w:r>
-      <w:r>
-        <w:rPr>
-          <w:rFonts w:ascii="Times New Roman" w:hAnsi="Times New Roman" w:cs="Times New Roman"/>
+          <w:rFonts w:cs="Times New Roman" w:ascii="Times New Roman" w:hAnsi="Times New Roman"/>
+        </w:rPr>
+        <w:instrText xml:space="preserve">ADDIN CSL_CITATION {"citationItems":[{"id":"ITEM-1","itemData":{"DOI":"10.1038/nbt.3157","ISBN":"1546-1696 (Electronic)\\r1087-0156 (Linking)","ISSN":"1546-1696","PMID":"25690853","abstract":"With hundreds of epigenomic maps, the opportunity arises to exploit the correlated nature of epigenetic signals, across both marks and samples, for large-scale prediction of additional datasets. Here, we undertake epigenome imputation by leveraging such correlations through an ensemble of regression trees. We impute 4,315 high-resolution signal maps, of which 26% are also experimentally observed. Imputed signal tracks show overall similarity to observed signals and surpass experimental datasets in consistency, recovery of gene annotations and enrichment for disease-associated variants. We use the imputed data to detect low-quality experimental datasets, to find genomic sites with unexpected epigenomic signals, to define high-priority marks for new experiments and to delineate chromatin states in 127 reference epigenomes spanning diverse tissues and cell types. Our imputed datasets provide the most comprehensive human regulatory region annotation to date, and our approach and the ChromImpute software constitute a useful complement to large-scale experimental mapping of epigenomic information.","author":[{"dropping-particle":"","family":"Ernst","given":"Jason","non-dropping-particle":"","parse-names":false,"suffix":""},{"dropping-particle":"","family":"Kellis","given":"Manolis","non-dropping-particle":"","parse-names":false,"suffix":""}],"container-title":"Nature biotechnology","id":"ITEM-1","issue":"4","issued":{"date-parts":[["2015"]]},"page":"364-76","title":"Large-scale imputation of epigenomic datasets for systematic annotation of diverse human tissues.","type":"article-journal","volume":"33"},"uris":["http://www.mendeley.com/documents/?uuid=f3877b77-6a7f-4a84-b8ad-479f0c60b8f5"]}],"mendeley":{"formattedCitation":"&lt;sup&gt;3&lt;/sup&gt;","plainTextFormattedCitation":"3"},"properties":{"noteIndex":0},"schema":"https://github.com/citation-style-language/schema/raw/master/csl-citation.json"}</w:instrText>
+      </w:r>
+      <w:r>
+        <w:rPr>
+          <w:rFonts w:cs="Times New Roman" w:ascii="Times New Roman" w:hAnsi="Times New Roman"/>
+        </w:rPr>
+      </w:r>
+      <w:r>
+        <w:rPr>
+          <w:rFonts w:cs="Times New Roman" w:ascii="Times New Roman" w:hAnsi="Times New Roman"/>
         </w:rPr>
         <w:fldChar w:fldCharType="separate"/>
       </w:r>
       <w:r>
         <w:rPr>
-          <w:rFonts w:ascii="Times New Roman" w:hAnsi="Times New Roman" w:cs="Times New Roman"/>
+          <w:rFonts w:cs="Times New Roman" w:ascii="Times New Roman" w:hAnsi="Times New Roman"/>
+        </w:rPr>
+      </w:r>
+      <w:r>
+        <w:rPr>
+          <w:rFonts w:cs="Times New Roman" w:ascii="Times New Roman" w:hAnsi="Times New Roman"/>
           <w:vertAlign w:val="superscript"/>
         </w:rPr>
         <w:t>3</w:t>
       </w:r>
       <w:r>
         <w:rPr>
-          <w:rFonts w:ascii="Times New Roman" w:hAnsi="Times New Roman" w:cs="Times New Roman"/>
+          <w:rFonts w:cs="Times New Roman" w:ascii="Times New Roman" w:hAnsi="Times New Roman"/>
+        </w:rPr>
+      </w:r>
+      <w:r>
+        <w:rPr>
+          <w:rFonts w:cs="Times New Roman" w:ascii="Times New Roman" w:hAnsi="Times New Roman"/>
         </w:rPr>
         <w:fldChar w:fldCharType="end"/>
       </w:r>
       <w:r>
         <w:rPr>
-          <w:rFonts w:ascii="Times New Roman" w:hAnsi="Times New Roman" w:cs="Times New Roman"/>
-        </w:rPr>
-        <w:t xml:space="preserve"> (x-axis, see Supplementary Table 1). Boxes marked with an “X” are not significantly correlated; all other comparisons are significant (</w:t>
-      </w:r>
-      <w:proofErr w:type="spellStart"/>
-      <w:r>
-        <w:rPr>
-          <w:rFonts w:ascii="Times New Roman" w:hAnsi="Times New Roman" w:cs="Times New Roman"/>
-        </w:rPr>
-        <w:t>Benjamini</w:t>
-      </w:r>
-      <w:proofErr w:type="spellEnd"/>
-      <w:r>
-        <w:rPr>
-          <w:rFonts w:ascii="Times New Roman" w:hAnsi="Times New Roman" w:cs="Times New Roman"/>
-        </w:rPr>
-        <w:t xml:space="preserve">-Hochberg adjusted </w:t>
-      </w:r>
-      <w:r>
-        <w:rPr>
-          <w:rFonts w:ascii="Times New Roman" w:hAnsi="Times New Roman" w:cs="Times New Roman"/>
+          <w:rFonts w:cs="Times New Roman" w:ascii="Times New Roman" w:hAnsi="Times New Roman"/>
+        </w:rPr>
+        <w:t xml:space="preserve"> (x-axis, see Supplementary Table 1). Boxes marked with an “X” are not significantly correlated; all other comparisons are significant (Benjamini-Hochberg adjusted </w:t>
+      </w:r>
+      <w:r>
+        <w:rPr>
+          <w:rFonts w:cs="Times New Roman" w:ascii="Times New Roman" w:hAnsi="Times New Roman"/>
           <w:i/>
           <w:iCs/>
         </w:rPr>
@@ -382,52 +429,42 @@
       </w:r>
       <w:r>
         <w:rPr>
+          <w:rFonts w:cs="Times New Roman" w:ascii="Times New Roman" w:hAnsi="Times New Roman"/>
+        </w:rPr>
+        <w:t xml:space="preserve"> &lt; 0.05). Het indicates heterochromatin; TSS, transcription start sites; znf, zinc finger genes.</w:t>
+      </w:r>
+    </w:p>
+    <w:p>
+      <w:pPr>
+        <w:pStyle w:val="Normal"/>
+        <w:rPr>
           <w:rFonts w:ascii="Times New Roman" w:hAnsi="Times New Roman" w:cs="Times New Roman"/>
         </w:rPr>
-        <w:t xml:space="preserve"> &lt; 0.05). Het indicates heterochromatin; TSS, transcription start sites; </w:t>
-      </w:r>
-      <w:proofErr w:type="spellStart"/>
-      <w:r>
+      </w:pPr>
+      <w:r>
+        <w:rPr>
+          <w:rFonts w:cs="Times New Roman" w:ascii="Times New Roman" w:hAnsi="Times New Roman"/>
+        </w:rPr>
+      </w:r>
+      <w:r>
+        <w:br w:type="page"/>
+      </w:r>
+    </w:p>
+    <w:p>
+      <w:pPr>
+        <w:pStyle w:val="Normal"/>
+        <w:jc w:val="center"/>
         <w:rPr>
           <w:rFonts w:ascii="Times New Roman" w:hAnsi="Times New Roman" w:cs="Times New Roman"/>
         </w:rPr>
-        <w:t>znf</w:t>
-      </w:r>
-      <w:proofErr w:type="spellEnd"/>
-      <w:r>
-        <w:rPr>
-          <w:rFonts w:ascii="Times New Roman" w:hAnsi="Times New Roman" w:cs="Times New Roman"/>
-        </w:rPr>
-        <w:t>, zinc finger genes.</w:t>
-      </w:r>
-    </w:p>
-    <w:p>
-      <w:pPr>
-        <w:rPr>
-          <w:rFonts w:ascii="Times New Roman" w:hAnsi="Times New Roman" w:cs="Times New Roman"/>
-        </w:rPr>
-      </w:pPr>
-      <w:r>
-        <w:br w:type="page"/>
-      </w:r>
-    </w:p>
-    <w:p>
-      <w:pPr>
-        <w:jc w:val="center"/>
-        <w:rPr>
-          <w:rFonts w:ascii="Times New Roman" w:hAnsi="Times New Roman" w:cs="Times New Roman"/>
-        </w:rPr>
-      </w:pPr>
-      <w:r>
-        <w:rPr>
-          <w:noProof/>
-        </w:rPr>
-        <w:lastRenderedPageBreak/>
+      </w:pPr>
+      <w:r>
+        <w:rPr/>
         <w:drawing>
-          <wp:inline distT="0" distB="0" distL="0" distR="0" wp14:anchorId="08CC2901" wp14:editId="1B4DC3C9">
+          <wp:inline distT="0" distB="0" distL="0" distR="0">
             <wp:extent cx="5128895" cy="5589905"/>
             <wp:effectExtent l="0" t="0" r="0" b="0"/>
-            <wp:docPr id="4" name="Picture 5"/>
+            <wp:docPr id="4" name="Picture 5" descr=""/>
             <wp:cNvGraphicFramePr>
               <a:graphicFrameLocks xmlns:a="http://schemas.openxmlformats.org/drawingml/2006/main" noChangeAspect="1"/>
             </wp:cNvGraphicFramePr>
@@ -435,13 +472,13 @@
               <a:graphicData uri="http://schemas.openxmlformats.org/drawingml/2006/picture">
                 <pic:pic xmlns:pic="http://schemas.openxmlformats.org/drawingml/2006/picture">
                   <pic:nvPicPr>
-                    <pic:cNvPr id="4" name="Picture 5"/>
+                    <pic:cNvPr id="4" name="Picture 5" descr=""/>
                     <pic:cNvPicPr>
                       <a:picLocks noChangeAspect="1" noChangeArrowheads="1"/>
                     </pic:cNvPicPr>
                   </pic:nvPicPr>
                   <pic:blipFill>
-                    <a:blip r:embed="rId8"/>
+                    <a:blip r:embed="rId5"/>
                     <a:stretch>
                       <a:fillRect/>
                     </a:stretch>
@@ -462,112 +499,65 @@
         </w:drawing>
       </w:r>
     </w:p>
-    <w:p/>
-    <w:p>
-      <w:pPr>
+    <w:p>
+      <w:pPr>
+        <w:pStyle w:val="Normal"/>
+        <w:rPr/>
+      </w:pPr>
+      <w:r>
+        <w:rPr/>
+      </w:r>
+    </w:p>
+    <w:p>
+      <w:pPr>
+        <w:pStyle w:val="Normal"/>
         <w:rPr>
           <w:rFonts w:ascii="Times New Roman" w:hAnsi="Times New Roman" w:cs="Times New Roman"/>
         </w:rPr>
       </w:pPr>
       <w:r>
         <w:rPr>
-          <w:rFonts w:ascii="Times New Roman" w:hAnsi="Times New Roman" w:cs="Times New Roman"/>
+          <w:rFonts w:cs="Times New Roman" w:ascii="Times New Roman" w:hAnsi="Times New Roman"/>
           <w:b/>
           <w:bCs/>
         </w:rPr>
-        <w:t xml:space="preserve">Supplementary Figure 4. Proportion of gene regions made up of </w:t>
-      </w:r>
-      <w:proofErr w:type="spellStart"/>
-      <w:r>
+        <w:t xml:space="preserve">Supplementary Figure 4. Proportion of gene regions made up of ChromHMM chromatin states for genes in the top and bottom 5% of the across-study mean rank metric. </w:t>
+      </w:r>
+      <w:r>
+        <w:rPr>
+          <w:rFonts w:cs="Times New Roman" w:ascii="Times New Roman" w:hAnsi="Times New Roman"/>
+        </w:rPr>
+        <w:t>Line plot contrasts the proportion of gene regions made up of the indicated chromatin states for genes in the top and bottom 5% of the across-study mean rank metric. Ends denote the median proportion of gene regions made up of the chromatin state, and error bars represent the standard error of the mean (SEM). States colored black are not significant, all others exhibit significant differences in gene region made up of the chromatin state for genes in the top and bottom 5% of the mean rank metric (Benjamini-Hochberg adjusted p</w:t>
+      </w:r>
+      <w:r>
+        <w:rPr>
+          <w:rFonts w:cs="Times New Roman" w:ascii="Times New Roman" w:hAnsi="Times New Roman"/>
+          <w:vertAlign w:val="subscript"/>
+        </w:rPr>
+        <w:t>Wilcoxon</w:t>
+      </w:r>
+      <w:r>
+        <w:rPr>
+          <w:rFonts w:cs="Times New Roman" w:ascii="Times New Roman" w:hAnsi="Times New Roman"/>
+        </w:rPr>
+        <w:t xml:space="preserve"> &lt; 0.05). Het indicates heterochromatin; TSS, transcription start sites; znf, zinc finger genes.</w:t>
+      </w:r>
+    </w:p>
+    <w:p>
+      <w:pPr>
+        <w:pStyle w:val="Normal"/>
+        <w:jc w:val="center"/>
         <w:rPr>
           <w:rFonts w:ascii="Times New Roman" w:hAnsi="Times New Roman" w:cs="Times New Roman"/>
-          <w:b/>
-          <w:bCs/>
-        </w:rPr>
-        <w:t>ChromHMM</w:t>
-      </w:r>
-      <w:proofErr w:type="spellEnd"/>
-      <w:r>
-        <w:rPr>
-          <w:rFonts w:ascii="Times New Roman" w:hAnsi="Times New Roman" w:cs="Times New Roman"/>
-          <w:b/>
-          <w:bCs/>
-        </w:rPr>
-        <w:t xml:space="preserve"> chromatin states for genes in the top and bottom 5% of the across-study mean rank metric. </w:t>
-      </w:r>
-      <w:r>
-        <w:rPr>
-          <w:rFonts w:ascii="Times New Roman" w:hAnsi="Times New Roman" w:cs="Times New Roman"/>
-        </w:rPr>
-        <w:t>Line plot contrasts the proportion of gene regions made up of the indicated chromatin states for genes in the top and bottom 5% of the across-study mean rank metric. Ends denote the median proportion of gene regions made up of the chromatin state, and error bars represent the standard error of the mean (SEM). States colored black are not significant, all others exhibit significant differences in gene region made up of the chromatin state for genes in the top and bottom 5% of the mean rank metric (</w:t>
-      </w:r>
-      <w:proofErr w:type="spellStart"/>
-      <w:r>
-        <w:rPr>
-          <w:rFonts w:ascii="Times New Roman" w:hAnsi="Times New Roman" w:cs="Times New Roman"/>
-        </w:rPr>
-        <w:t>Benjamini</w:t>
-      </w:r>
-      <w:proofErr w:type="spellEnd"/>
-      <w:r>
-        <w:rPr>
-          <w:rFonts w:ascii="Times New Roman" w:hAnsi="Times New Roman" w:cs="Times New Roman"/>
-        </w:rPr>
-        <w:t xml:space="preserve">-Hochberg adjusted </w:t>
-      </w:r>
-      <w:proofErr w:type="spellStart"/>
-      <w:r>
-        <w:rPr>
-          <w:rFonts w:ascii="Times New Roman" w:hAnsi="Times New Roman" w:cs="Times New Roman"/>
-        </w:rPr>
-        <w:t>p</w:t>
-      </w:r>
-      <w:r>
-        <w:rPr>
-          <w:rFonts w:ascii="Times New Roman" w:hAnsi="Times New Roman" w:cs="Times New Roman"/>
-          <w:vertAlign w:val="subscript"/>
-        </w:rPr>
-        <w:t>Wilcoxon</w:t>
-      </w:r>
-      <w:proofErr w:type="spellEnd"/>
-      <w:r>
-        <w:rPr>
-          <w:rFonts w:ascii="Times New Roman" w:hAnsi="Times New Roman" w:cs="Times New Roman"/>
-        </w:rPr>
-        <w:t xml:space="preserve"> &lt; 0.05). Het indicates heterochromatin; TSS, transcription start sites; </w:t>
-      </w:r>
-      <w:proofErr w:type="spellStart"/>
-      <w:r>
-        <w:rPr>
-          <w:rFonts w:ascii="Times New Roman" w:hAnsi="Times New Roman" w:cs="Times New Roman"/>
-        </w:rPr>
-        <w:t>znf</w:t>
-      </w:r>
-      <w:proofErr w:type="spellEnd"/>
-      <w:r>
-        <w:rPr>
-          <w:rFonts w:ascii="Times New Roman" w:hAnsi="Times New Roman" w:cs="Times New Roman"/>
-        </w:rPr>
-        <w:t>, zinc finger genes.</w:t>
-      </w:r>
-    </w:p>
-    <w:p>
-      <w:pPr>
-        <w:jc w:val="center"/>
-        <w:rPr>
-          <w:rFonts w:ascii="Times New Roman" w:hAnsi="Times New Roman" w:cs="Times New Roman"/>
-        </w:rPr>
-      </w:pPr>
-      <w:r>
-        <w:rPr>
-          <w:noProof/>
-        </w:rPr>
-        <w:lastRenderedPageBreak/>
+        </w:rPr>
+      </w:pPr>
+      <w:r>
+        <w:rPr/>
         <w:drawing>
-          <wp:inline distT="0" distB="0" distL="0" distR="0" wp14:anchorId="115CC73F" wp14:editId="2F546B78">
+          <wp:inline distT="0" distB="0" distL="0" distR="0">
             <wp:extent cx="6426835" cy="3213735"/>
             <wp:effectExtent l="0" t="0" r="0" b="0"/>
-            <wp:docPr id="5" name="Picture 1"/>
+            <wp:docPr id="5" name="Picture 1" descr=""/>
             <wp:cNvGraphicFramePr>
               <a:graphicFrameLocks xmlns:a="http://schemas.openxmlformats.org/drawingml/2006/main" noChangeAspect="1"/>
             </wp:cNvGraphicFramePr>
@@ -575,13 +565,13 @@
               <a:graphicData uri="http://schemas.openxmlformats.org/drawingml/2006/picture">
                 <pic:pic xmlns:pic="http://schemas.openxmlformats.org/drawingml/2006/picture">
                   <pic:nvPicPr>
-                    <pic:cNvPr id="5" name="Picture 1"/>
+                    <pic:cNvPr id="5" name="Picture 1" descr=""/>
                     <pic:cNvPicPr>
                       <a:picLocks noChangeAspect="1" noChangeArrowheads="1"/>
                     </pic:cNvPicPr>
                   </pic:nvPicPr>
                   <pic:blipFill>
-                    <a:blip r:embed="rId9"/>
+                    <a:blip r:embed="rId6"/>
                     <a:stretch>
                       <a:fillRect/>
                     </a:stretch>
@@ -602,16 +592,25 @@
         </w:drawing>
       </w:r>
     </w:p>
-    <w:p/>
-    <w:p>
-      <w:pPr>
+    <w:p>
+      <w:pPr>
+        <w:pStyle w:val="Normal"/>
+        <w:rPr/>
+      </w:pPr>
+      <w:r>
+        <w:rPr/>
+      </w:r>
+    </w:p>
+    <w:p>
+      <w:pPr>
+        <w:pStyle w:val="Normal"/>
         <w:rPr>
           <w:rFonts w:ascii="Times New Roman" w:hAnsi="Times New Roman" w:cs="Times New Roman"/>
         </w:rPr>
       </w:pPr>
       <w:r>
         <w:rPr>
-          <w:rFonts w:ascii="Times New Roman" w:hAnsi="Times New Roman" w:cs="Times New Roman"/>
+          <w:rFonts w:cs="Times New Roman" w:ascii="Times New Roman" w:hAnsi="Times New Roman"/>
           <w:b/>
           <w:bCs/>
         </w:rPr>
@@ -619,47 +618,38 @@
       </w:r>
       <w:r>
         <w:rPr>
+          <w:rFonts w:cs="Times New Roman" w:ascii="Times New Roman" w:hAnsi="Times New Roman"/>
+        </w:rPr>
+        <w:t>Scree plot shows the percent of variance explained by each PC. These PCs are calculated on the across-study Spearman correlation matrix of across-study SD expression rank. PC1 accounts for 62.3% of variation and PC2, 5.2%.</w:t>
+      </w:r>
+    </w:p>
+    <w:p>
+      <w:pPr>
+        <w:pStyle w:val="Normal"/>
+        <w:rPr/>
+      </w:pPr>
+      <w:r>
+        <w:rPr/>
+      </w:r>
+      <w:r>
+        <w:br w:type="page"/>
+      </w:r>
+    </w:p>
+    <w:p>
+      <w:pPr>
+        <w:pStyle w:val="Normal"/>
+        <w:jc w:val="center"/>
+        <w:rPr>
           <w:rFonts w:ascii="Times New Roman" w:hAnsi="Times New Roman" w:cs="Times New Roman"/>
         </w:rPr>
-        <w:t xml:space="preserve">Scree plot shows the percent of variance explained by each PC. These PCs are calculated on the across-study Spearman correlation matrix of </w:t>
-      </w:r>
-      <w:proofErr w:type="spellStart"/>
-      <w:r>
-        <w:rPr>
-          <w:rFonts w:ascii="Times New Roman" w:hAnsi="Times New Roman" w:cs="Times New Roman"/>
-        </w:rPr>
-        <w:t>across</w:t>
-      </w:r>
-      <w:proofErr w:type="spellEnd"/>
-      <w:r>
-        <w:rPr>
-          <w:rFonts w:ascii="Times New Roman" w:hAnsi="Times New Roman" w:cs="Times New Roman"/>
-        </w:rPr>
-        <w:t>-study SD expression rank. PC1 accounts for 62.3% of variation and PC2, 5.2%.</w:t>
-      </w:r>
-    </w:p>
-    <w:p>
-      <w:r>
-        <w:br w:type="page"/>
-      </w:r>
-    </w:p>
-    <w:p>
-      <w:pPr>
-        <w:jc w:val="center"/>
-        <w:rPr>
-          <w:rFonts w:ascii="Times New Roman" w:hAnsi="Times New Roman" w:cs="Times New Roman"/>
-        </w:rPr>
-      </w:pPr>
-      <w:r>
-        <w:rPr>
-          <w:noProof/>
-        </w:rPr>
-        <w:lastRenderedPageBreak/>
+      </w:pPr>
+      <w:r>
+        <w:rPr/>
         <w:drawing>
-          <wp:inline distT="0" distB="0" distL="0" distR="0" wp14:anchorId="6E4C762D" wp14:editId="3C008C63">
+          <wp:inline distT="0" distB="0" distL="0" distR="0">
             <wp:extent cx="6400800" cy="3200400"/>
             <wp:effectExtent l="0" t="0" r="0" b="0"/>
-            <wp:docPr id="237724821" name="Picture 1" descr="Chart&#10;&#10;Description automatically generated"/>
+            <wp:docPr id="6" name="Image2" descr="Chart&#10;&#10;Description automatically generated"/>
             <wp:cNvGraphicFramePr>
               <a:graphicFrameLocks xmlns:a="http://schemas.openxmlformats.org/drawingml/2006/main" noChangeAspect="1"/>
             </wp:cNvGraphicFramePr>
@@ -667,22 +657,18 @@
               <a:graphicData uri="http://schemas.openxmlformats.org/drawingml/2006/picture">
                 <pic:pic xmlns:pic="http://schemas.openxmlformats.org/drawingml/2006/picture">
                   <pic:nvPicPr>
-                    <pic:cNvPr id="237724821" name="Picture 1" descr="Chart&#10;&#10;Description automatically generated"/>
-                    <pic:cNvPicPr/>
+                    <pic:cNvPr id="6" name="Image2" descr="Chart&#10;&#10;Description automatically generated"/>
+                    <pic:cNvPicPr>
+                      <a:picLocks noChangeAspect="1" noChangeArrowheads="1"/>
+                    </pic:cNvPicPr>
                   </pic:nvPicPr>
                   <pic:blipFill>
-                    <a:blip r:embed="rId10" cstate="print">
-                      <a:extLst>
-                        <a:ext uri="{28A0092B-C50C-407E-A947-70E740481C1C}">
-                          <a14:useLocalDpi xmlns:a14="http://schemas.microsoft.com/office/drawing/2010/main" val="0"/>
-                        </a:ext>
-                      </a:extLst>
-                    </a:blip>
+                    <a:blip r:embed="rId7"/>
                     <a:stretch>
                       <a:fillRect/>
                     </a:stretch>
                   </pic:blipFill>
-                  <pic:spPr>
+                  <pic:spPr bwMode="auto">
                     <a:xfrm>
                       <a:off x="0" y="0"/>
                       <a:ext cx="6400800" cy="3200400"/>
@@ -698,231 +684,424 @@
         </w:drawing>
       </w:r>
     </w:p>
-    <w:p/>
-    <w:p>
-      <w:pPr>
+    <w:p>
+      <w:pPr>
+        <w:pStyle w:val="Normal"/>
+        <w:rPr/>
+      </w:pPr>
+      <w:r>
+        <w:rPr/>
+      </w:r>
+    </w:p>
+    <w:p>
+      <w:pPr>
+        <w:pStyle w:val="Normal"/>
         <w:rPr>
           <w:rFonts w:ascii="Times New Roman" w:hAnsi="Times New Roman" w:cs="Times New Roman"/>
           <w:b/>
+          <w:b/>
           <w:bCs/>
         </w:rPr>
       </w:pPr>
       <w:r>
+        <w:rPr>
+          <w:rFonts w:cs="Times New Roman" w:ascii="Times New Roman" w:hAnsi="Times New Roman"/>
+          <w:b/>
+          <w:bCs/>
+        </w:rPr>
+        <w:t xml:space="preserve">Supplementary Figure 6. Distributions of decile ranks of the GO term oxidative phosphorylation. </w:t>
+      </w:r>
+      <w:r>
+        <w:rPr>
+          <w:rFonts w:cs="Times New Roman" w:ascii="Times New Roman" w:hAnsi="Times New Roman"/>
+        </w:rPr>
+        <w:t>The plot shows the count of genes in each decile of the SD rank. Oxidative phosphorylation is the only outlier that shows both low Shannon entropy and low skewness.</w:t>
+      </w:r>
+      <w:r>
+        <w:rPr>
+          <w:rFonts w:cs="Times New Roman" w:ascii="Times New Roman" w:hAnsi="Times New Roman"/>
+          <w:b/>
+          <w:bCs/>
+        </w:rPr>
+        <w:t xml:space="preserve"> </w:t>
+      </w:r>
+      <w:r>
+        <w:rPr>
+          <w:rFonts w:cs="Times New Roman" w:ascii="Times New Roman" w:hAnsi="Times New Roman"/>
+          <w:b w:val="false"/>
+          <w:bCs w:val="false"/>
+          <w:color w:val="000000"/>
+          <w:sz w:val="22"/>
+          <w:szCs w:val="22"/>
+          <w:shd w:fill="auto" w:val="clear"/>
+        </w:rPr>
+        <w:t xml:space="preserve">This term being the only outlier in the skewness-by-variance relation is interesting, as cell respiration has a particular mixture of being both a base cell process </w:t>
+      </w:r>
+      <w:r>
+        <w:rPr>
+          <w:rFonts w:cs="Times New Roman" w:ascii="Times New Roman" w:hAnsi="Times New Roman"/>
+          <w:b w:val="false"/>
+          <w:bCs w:val="false"/>
+          <w:color w:val="000000"/>
+          <w:sz w:val="22"/>
+          <w:szCs w:val="22"/>
+          <w:shd w:fill="auto" w:val="clear"/>
+        </w:rPr>
+        <w:t>(Das, 2006)</w:t>
+      </w:r>
+      <w:r>
+        <w:rPr>
+          <w:rFonts w:cs="Times New Roman" w:ascii="Times New Roman" w:hAnsi="Times New Roman"/>
+          <w:b w:val="false"/>
+          <w:bCs w:val="false"/>
+          <w:color w:val="000000"/>
+          <w:sz w:val="22"/>
+          <w:szCs w:val="22"/>
+          <w:shd w:fill="auto" w:val="clear"/>
+        </w:rPr>
+        <w:t xml:space="preserve">, like the other low-variance biased terms, and being a process that must react to the environmental conditions in a dynamic fashion </w:t>
+      </w:r>
+      <w:r>
+        <w:rPr>
+          <w:rFonts w:cs="Times New Roman" w:ascii="Times New Roman" w:hAnsi="Times New Roman"/>
+          <w:b w:val="false"/>
+          <w:bCs w:val="false"/>
+          <w:color w:val="000000"/>
+          <w:sz w:val="22"/>
+          <w:szCs w:val="22"/>
+          <w:shd w:fill="auto" w:val="clear"/>
+        </w:rPr>
+        <w:t>(</w:t>
+      </w:r>
+      <w:r>
+        <w:rPr>
+          <w:rFonts w:cs="Times New Roman" w:ascii="Times New Roman" w:hAnsi="Times New Roman"/>
+          <w:b w:val="false"/>
+          <w:bCs w:val="false"/>
+          <w:color w:val="000000"/>
+          <w:sz w:val="22"/>
+          <w:szCs w:val="22"/>
+          <w:shd w:fill="auto" w:val="clear"/>
+        </w:rPr>
+        <w:t xml:space="preserve">Caja </w:t>
+      </w:r>
+      <w:r>
+        <w:rPr>
+          <w:rFonts w:cs="Times New Roman" w:ascii="Times New Roman" w:hAnsi="Times New Roman"/>
+          <w:b w:val="false"/>
+          <w:bCs w:val="false"/>
+          <w:color w:val="000000"/>
+          <w:sz w:val="22"/>
+          <w:szCs w:val="22"/>
+          <w:shd w:fill="auto" w:val="clear"/>
+        </w:rPr>
+        <w:t>and</w:t>
+      </w:r>
+      <w:r>
+        <w:rPr>
+          <w:rFonts w:cs="Times New Roman" w:ascii="Times New Roman" w:hAnsi="Times New Roman"/>
+          <w:b w:val="false"/>
+          <w:bCs w:val="false"/>
+          <w:color w:val="000000"/>
+          <w:sz w:val="22"/>
+          <w:szCs w:val="22"/>
+          <w:shd w:fill="auto" w:val="clear"/>
+        </w:rPr>
+        <w:t xml:space="preserve"> Enrıíquez</w:t>
+      </w:r>
+      <w:r>
+        <w:rPr>
+          <w:rFonts w:cs="Times New Roman" w:ascii="Times New Roman" w:hAnsi="Times New Roman"/>
+          <w:b w:val="false"/>
+          <w:bCs w:val="false"/>
+          <w:color w:val="000000"/>
+          <w:sz w:val="22"/>
+          <w:szCs w:val="22"/>
+          <w:shd w:fill="auto" w:val="clear"/>
+        </w:rPr>
+        <w:t xml:space="preserve">, </w:t>
+      </w:r>
+      <w:r>
+        <w:rPr>
+          <w:rFonts w:cs="Times New Roman" w:ascii="Times New Roman" w:hAnsi="Times New Roman"/>
+          <w:b w:val="false"/>
+          <w:bCs w:val="false"/>
+          <w:color w:val="000000"/>
+          <w:sz w:val="22"/>
+          <w:szCs w:val="22"/>
+          <w:shd w:fill="auto" w:val="clear"/>
+        </w:rPr>
+        <w:t>2017; Hoppins, 2014</w:t>
+      </w:r>
+      <w:r>
+        <w:rPr>
+          <w:rFonts w:cs="Times New Roman" w:ascii="Times New Roman" w:hAnsi="Times New Roman"/>
+          <w:b w:val="false"/>
+          <w:bCs w:val="false"/>
+          <w:color w:val="000000"/>
+          <w:sz w:val="22"/>
+          <w:szCs w:val="22"/>
+          <w:shd w:fill="auto" w:val="clear"/>
+        </w:rPr>
+        <w:t>)</w:t>
+      </w:r>
+      <w:r>
+        <w:rPr>
+          <w:rFonts w:cs="Times New Roman" w:ascii="Times New Roman" w:hAnsi="Times New Roman"/>
+          <w:b w:val="false"/>
+          <w:bCs w:val="false"/>
+          <w:color w:val="000000"/>
+          <w:sz w:val="22"/>
+          <w:szCs w:val="22"/>
+          <w:shd w:fill="auto" w:val="clear"/>
+        </w:rPr>
+        <w:t>, similar to the other high-variance biased terms.</w:t>
+      </w:r>
+    </w:p>
+    <w:p>
+      <w:pPr>
+        <w:pStyle w:val="Normal"/>
+        <w:rPr>
+          <w:rFonts w:ascii="Times New Roman" w:hAnsi="Times New Roman" w:cs="Times New Roman"/>
+          <w:b w:val="false"/>
+          <w:b w:val="false"/>
+          <w:bCs w:val="false"/>
+          <w:color w:val="000000"/>
+          <w:sz w:val="22"/>
+          <w:szCs w:val="22"/>
+          <w:highlight w:val="none"/>
+          <w:shd w:fill="auto" w:val="clear"/>
+        </w:rPr>
+      </w:pPr>
+      <w:r>
+        <w:rPr>
+          <w:rFonts w:cs="Times New Roman" w:ascii="Times New Roman" w:hAnsi="Times New Roman"/>
+          <w:b w:val="false"/>
+          <w:bCs w:val="false"/>
+          <w:color w:val="000000"/>
+          <w:sz w:val="22"/>
+          <w:szCs w:val="22"/>
+          <w:shd w:fill="auto" w:val="clear"/>
+        </w:rPr>
+        <w:t>While we cannot be certain of what is driving the enrichment for intermediate-variance genes, this combination is suggestive that the enrichment for intermediate variance genes is related to a combination of the selective regimes we outline above.</w:t>
+      </w:r>
+    </w:p>
+    <w:p>
+      <w:pPr>
+        <w:pStyle w:val="Normal"/>
+        <w:rPr>
+          <w:rFonts w:ascii="Times New Roman" w:hAnsi="Times New Roman" w:cs="Times New Roman"/>
+        </w:rPr>
+      </w:pPr>
+      <w:r>
+        <w:rPr>
+          <w:rFonts w:cs="Times New Roman" w:ascii="Times New Roman" w:hAnsi="Times New Roman"/>
+        </w:rPr>
+      </w:r>
+    </w:p>
+    <w:p>
+      <w:pPr>
+        <w:pStyle w:val="Bibliography"/>
+        <w:rPr>
+          <w:rFonts w:ascii="Times New Roman" w:hAnsi="Times New Roman" w:cs="Times New Roman"/>
+        </w:rPr>
+      </w:pPr>
+      <w:r>
+        <w:rPr>
+          <w:rFonts w:cs="Times New Roman" w:ascii="Times New Roman" w:hAnsi="Times New Roman"/>
+        </w:rPr>
+        <w:t xml:space="preserve">Das J. </w:t>
+      </w:r>
+      <w:hyperlink r:id="rId8">
+        <w:r>
+          <w:rPr>
+            <w:rStyle w:val="InternetLink"/>
+            <w:rFonts w:cs="Times New Roman" w:ascii="Times New Roman" w:hAnsi="Times New Roman"/>
+          </w:rPr>
+          <w:t>The role of mitochondrial respiration in physiological and evolutionary adaptation</w:t>
+        </w:r>
+      </w:hyperlink>
+      <w:r>
+        <w:rPr>
+          <w:rFonts w:cs="Times New Roman" w:ascii="Times New Roman" w:hAnsi="Times New Roman"/>
+        </w:rPr>
+        <w:t xml:space="preserve">. Bioessays. 2006 Sep;28(9):890–901. </w:t>
+      </w:r>
+    </w:p>
+    <w:p>
+      <w:pPr>
+        <w:pStyle w:val="Bibliography"/>
+        <w:rPr>
+          <w:rFonts w:ascii="Times New Roman" w:hAnsi="Times New Roman" w:cs="Times New Roman"/>
+        </w:rPr>
+      </w:pPr>
+      <w:r>
+        <w:rPr>
+          <w:rFonts w:cs="Times New Roman" w:ascii="Times New Roman" w:hAnsi="Times New Roman"/>
+        </w:rPr>
+      </w:r>
+    </w:p>
+    <w:p>
+      <w:pPr>
+        <w:pStyle w:val="Bibliography"/>
+        <w:rPr>
+          <w:rFonts w:ascii="Times New Roman" w:hAnsi="Times New Roman" w:cs="Times New Roman"/>
+        </w:rPr>
+      </w:pPr>
+      <w:r>
+        <w:rPr>
+          <w:rFonts w:cs="Times New Roman" w:ascii="Times New Roman" w:hAnsi="Times New Roman"/>
+        </w:rPr>
+        <w:t xml:space="preserve">Caja S, Enrıíquez JA. </w:t>
+      </w:r>
+      <w:hyperlink r:id="rId9">
+        <w:r>
+          <w:rPr>
+            <w:rStyle w:val="InternetLink"/>
+            <w:rFonts w:cs="Times New Roman" w:ascii="Times New Roman" w:hAnsi="Times New Roman"/>
+          </w:rPr>
+          <w:t>Mitochondria in endothelial cells: Sensors and integrators of environmental cues</w:t>
+        </w:r>
+      </w:hyperlink>
+      <w:r>
+        <w:rPr>
+          <w:rFonts w:cs="Times New Roman" w:ascii="Times New Roman" w:hAnsi="Times New Roman"/>
+        </w:rPr>
+        <w:t xml:space="preserve">. Redox Biol. 2017 Aug;12:821–7. </w:t>
+      </w:r>
+    </w:p>
+    <w:p>
+      <w:pPr>
+        <w:pStyle w:val="Bibliography"/>
+        <w:rPr>
+          <w:rFonts w:ascii="Times New Roman" w:hAnsi="Times New Roman" w:cs="Times New Roman"/>
+        </w:rPr>
+      </w:pPr>
+      <w:r>
+        <w:rPr>
+          <w:rFonts w:cs="Times New Roman" w:ascii="Times New Roman" w:hAnsi="Times New Roman"/>
+        </w:rPr>
+      </w:r>
+    </w:p>
+    <w:p>
+      <w:pPr>
+        <w:pStyle w:val="Bibliography"/>
+        <w:rPr>
+          <w:rFonts w:ascii="Times New Roman" w:hAnsi="Times New Roman" w:cs="Times New Roman"/>
+        </w:rPr>
+      </w:pPr>
+      <w:r>
+        <w:rPr>
+          <w:rFonts w:cs="Times New Roman" w:ascii="Times New Roman" w:hAnsi="Times New Roman"/>
+        </w:rPr>
+        <w:t xml:space="preserve">Hoppins S. </w:t>
+      </w:r>
+      <w:hyperlink r:id="rId10">
+        <w:r>
+          <w:rPr>
+            <w:rStyle w:val="InternetLink"/>
+            <w:rFonts w:cs="Times New Roman" w:ascii="Times New Roman" w:hAnsi="Times New Roman"/>
+          </w:rPr>
+          <w:t>The regulation of mitochondrial dynamics</w:t>
+        </w:r>
+      </w:hyperlink>
+      <w:r>
+        <w:rPr>
+          <w:rFonts w:cs="Times New Roman" w:ascii="Times New Roman" w:hAnsi="Times New Roman"/>
+        </w:rPr>
+        <w:t xml:space="preserve">. Curr Opin Cell Biol. 2014 Aug;29:46–52. </w:t>
+      </w:r>
+      <w:r>
+        <w:br w:type="page"/>
+      </w:r>
+    </w:p>
+    <w:p>
+      <w:pPr>
+        <w:pStyle w:val="Normal"/>
         <w:rPr>
           <w:rFonts w:ascii="Times New Roman" w:hAnsi="Times New Roman" w:cs="Times New Roman"/>
           <w:b/>
+          <w:b/>
           <w:bCs/>
         </w:rPr>
-        <w:t xml:space="preserve">Supplementary Figure </w:t>
-      </w:r>
-      <w:r>
+      </w:pPr>
+      <w:r>
+        <w:rPr>
+          <w:rFonts w:cs="Times New Roman" w:ascii="Times New Roman" w:hAnsi="Times New Roman"/>
+          <w:b/>
+          <w:bCs/>
+        </w:rPr>
+        <w:t>Supplementary Table 1. Variance and mean rank metrics and the corresponding ChromHMM annotations used.</w:t>
+      </w:r>
+    </w:p>
+    <w:p>
+      <w:pPr>
+        <w:pStyle w:val="Normal"/>
         <w:rPr>
           <w:rFonts w:ascii="Times New Roman" w:hAnsi="Times New Roman" w:cs="Times New Roman"/>
           <w:b/>
-          <w:bCs/>
-        </w:rPr>
-        <w:t>6</w:t>
-      </w:r>
-      <w:r>
-        <w:rPr>
-          <w:rFonts w:ascii="Times New Roman" w:hAnsi="Times New Roman" w:cs="Times New Roman"/>
           <w:b/>
           <w:bCs/>
         </w:rPr>
-        <w:t xml:space="preserve">. </w:t>
-      </w:r>
-      <w:r>
-        <w:rPr>
-          <w:rFonts w:ascii="Times New Roman" w:hAnsi="Times New Roman" w:cs="Times New Roman"/>
+      </w:pPr>
+      <w:r>
+        <w:rPr>
+          <w:rFonts w:cs="Times New Roman" w:ascii="Times New Roman" w:hAnsi="Times New Roman"/>
           <w:b/>
           <w:bCs/>
         </w:rPr>
-        <w:t xml:space="preserve">Distributions of decile ranks of </w:t>
-      </w:r>
-      <w:r>
-        <w:rPr>
-          <w:rFonts w:ascii="Times New Roman" w:hAnsi="Times New Roman" w:cs="Times New Roman"/>
-          <w:b/>
-          <w:bCs/>
-        </w:rPr>
-        <w:t xml:space="preserve">the GO term </w:t>
-      </w:r>
-      <w:r>
-        <w:rPr>
-          <w:rFonts w:ascii="Times New Roman" w:hAnsi="Times New Roman" w:cs="Times New Roman"/>
-          <w:b/>
-          <w:bCs/>
-        </w:rPr>
-        <w:t xml:space="preserve">oxidative </w:t>
-      </w:r>
-      <w:r>
-        <w:rPr>
-          <w:rFonts w:ascii="Times New Roman" w:hAnsi="Times New Roman" w:cs="Times New Roman"/>
-          <w:b/>
-          <w:bCs/>
-        </w:rPr>
-        <w:t>phosphorylation</w:t>
-      </w:r>
-      <w:r>
-        <w:rPr>
-          <w:rFonts w:ascii="Times New Roman" w:hAnsi="Times New Roman" w:cs="Times New Roman"/>
-          <w:b/>
-          <w:bCs/>
-        </w:rPr>
-        <w:t xml:space="preserve">. </w:t>
-      </w:r>
-      <w:r>
-        <w:rPr>
-          <w:rFonts w:ascii="Times New Roman" w:hAnsi="Times New Roman" w:cs="Times New Roman"/>
-        </w:rPr>
-        <w:t xml:space="preserve">The </w:t>
-      </w:r>
-      <w:r>
-        <w:rPr>
-          <w:rFonts w:ascii="Times New Roman" w:hAnsi="Times New Roman" w:cs="Times New Roman"/>
-        </w:rPr>
-        <w:t>plot shows the count of genes in each decile</w:t>
-      </w:r>
-      <w:r>
-        <w:rPr>
-          <w:rFonts w:ascii="Times New Roman" w:hAnsi="Times New Roman" w:cs="Times New Roman"/>
-        </w:rPr>
-        <w:t xml:space="preserve"> </w:t>
-      </w:r>
-      <w:r>
-        <w:rPr>
-          <w:rFonts w:ascii="Times New Roman" w:hAnsi="Times New Roman" w:cs="Times New Roman"/>
-        </w:rPr>
-        <w:t xml:space="preserve">of the </w:t>
-      </w:r>
-      <w:r>
-        <w:rPr>
-          <w:rFonts w:ascii="Times New Roman" w:hAnsi="Times New Roman" w:cs="Times New Roman"/>
-        </w:rPr>
-        <w:t xml:space="preserve">SD </w:t>
-      </w:r>
-      <w:r>
-        <w:rPr>
-          <w:rFonts w:ascii="Times New Roman" w:hAnsi="Times New Roman" w:cs="Times New Roman"/>
-        </w:rPr>
-        <w:t xml:space="preserve">rank. </w:t>
-      </w:r>
-      <w:r>
-        <w:rPr>
-          <w:rFonts w:ascii="Times New Roman" w:hAnsi="Times New Roman" w:cs="Times New Roman"/>
-        </w:rPr>
-        <w:t xml:space="preserve">Oxidative phosphorylation is the only outlier that shows </w:t>
-      </w:r>
-      <w:r>
-        <w:rPr>
-          <w:rFonts w:ascii="Times New Roman" w:hAnsi="Times New Roman" w:cs="Times New Roman"/>
-        </w:rPr>
-        <w:t xml:space="preserve">both </w:t>
-      </w:r>
-      <w:r>
-        <w:rPr>
-          <w:rFonts w:ascii="Times New Roman" w:hAnsi="Times New Roman" w:cs="Times New Roman"/>
-        </w:rPr>
-        <w:t>low Shannon</w:t>
-      </w:r>
-      <w:r>
-        <w:rPr>
-          <w:rFonts w:ascii="Times New Roman" w:hAnsi="Times New Roman" w:cs="Times New Roman"/>
-        </w:rPr>
-        <w:t xml:space="preserve"> entropy and low skewness</w:t>
-      </w:r>
-      <w:r>
-        <w:rPr>
-          <w:rFonts w:ascii="Times New Roman" w:hAnsi="Times New Roman" w:cs="Times New Roman"/>
-        </w:rPr>
-        <w:t>.</w:t>
-      </w:r>
-    </w:p>
-    <w:p>
-      <w:pPr>
-        <w:rPr>
-          <w:rFonts w:ascii="Times New Roman" w:hAnsi="Times New Roman" w:cs="Times New Roman"/>
-        </w:rPr>
-      </w:pPr>
-      <w:r>
-        <w:br w:type="page"/>
-      </w:r>
-    </w:p>
-    <w:p>
-      <w:pPr>
-        <w:rPr>
-          <w:rFonts w:ascii="Times New Roman" w:hAnsi="Times New Roman" w:cs="Times New Roman"/>
-          <w:b/>
-          <w:bCs/>
-        </w:rPr>
-      </w:pPr>
-      <w:r>
-        <w:rPr>
-          <w:rFonts w:ascii="Times New Roman" w:hAnsi="Times New Roman" w:cs="Times New Roman"/>
-          <w:b/>
-          <w:bCs/>
-        </w:rPr>
-        <w:lastRenderedPageBreak/>
-        <w:t xml:space="preserve">Supplementary Table 1. Variance and mean rank metrics and the corresponding </w:t>
-      </w:r>
-      <w:proofErr w:type="spellStart"/>
-      <w:r>
-        <w:rPr>
-          <w:rFonts w:ascii="Times New Roman" w:hAnsi="Times New Roman" w:cs="Times New Roman"/>
-          <w:b/>
-          <w:bCs/>
-        </w:rPr>
-        <w:t>ChromHMM</w:t>
-      </w:r>
-      <w:proofErr w:type="spellEnd"/>
-      <w:r>
-        <w:rPr>
-          <w:rFonts w:ascii="Times New Roman" w:hAnsi="Times New Roman" w:cs="Times New Roman"/>
-          <w:b/>
-          <w:bCs/>
-        </w:rPr>
-        <w:t xml:space="preserve"> annotations used.</w:t>
-      </w:r>
-    </w:p>
-    <w:p>
-      <w:pPr>
-        <w:rPr>
-          <w:rFonts w:ascii="Times New Roman" w:hAnsi="Times New Roman" w:cs="Times New Roman"/>
-          <w:b/>
-          <w:bCs/>
-        </w:rPr>
-      </w:pPr>
+      </w:r>
     </w:p>
     <w:tbl>
       <w:tblPr>
         <w:tblStyle w:val="TableGrid"/>
         <w:tblW w:w="10070" w:type="dxa"/>
+        <w:jc w:val="left"/>
+        <w:tblInd w:w="0" w:type="dxa"/>
         <w:tblLayout w:type="fixed"/>
-        <w:tblLook w:val="04A0" w:firstRow="1" w:lastRow="0" w:firstColumn="1" w:lastColumn="0" w:noHBand="0" w:noVBand="1"/>
+        <w:tblCellMar>
+          <w:top w:w="0" w:type="dxa"/>
+          <w:left w:w="108" w:type="dxa"/>
+          <w:bottom w:w="0" w:type="dxa"/>
+          <w:right w:w="108" w:type="dxa"/>
+        </w:tblCellMar>
+        <w:tblLook w:val="04a0" w:noHBand="0" w:noVBand="1" w:firstColumn="1" w:lastRow="0" w:lastColumn="0" w:firstRow="1"/>
       </w:tblPr>
       <w:tblGrid>
-        <w:gridCol w:w="3431"/>
+        <w:gridCol w:w="3430"/>
         <w:gridCol w:w="3582"/>
-        <w:gridCol w:w="3057"/>
+        <w:gridCol w:w="3058"/>
       </w:tblGrid>
       <w:tr>
+        <w:trPr/>
         <w:tc>
           <w:tcPr>
-            <w:tcW w:w="3431" w:type="dxa"/>
+            <w:tcW w:w="3430" w:type="dxa"/>
+            <w:tcBorders/>
           </w:tcPr>
           <w:p>
             <w:pPr>
+              <w:pStyle w:val="Normal"/>
+              <w:widowControl/>
+              <w:suppressAutoHyphens w:val="true"/>
+              <w:spacing w:before="0" w:after="0"/>
+              <w:jc w:val="left"/>
               <w:rPr>
                 <w:rFonts w:ascii="Times New Roman" w:hAnsi="Times New Roman" w:cs="Times New Roman"/>
                 <w:b/>
-                <w:bCs/>
-              </w:rPr>
-            </w:pPr>
-            <w:r>
-              <w:rPr>
-                <w:rFonts w:ascii="Times New Roman" w:eastAsia="Calibri" w:hAnsi="Times New Roman" w:cs="Times New Roman"/>
                 <w:b/>
                 <w:bCs/>
+              </w:rPr>
+            </w:pPr>
+            <w:r>
+              <w:rPr>
+                <w:rFonts w:eastAsia="Calibri" w:cs="Times New Roman" w:ascii="Times New Roman" w:hAnsi="Times New Roman"/>
+                <w:b/>
+                <w:bCs/>
+                <w:kern w:val="0"/>
+                <w:sz w:val="22"/>
+                <w:szCs w:val="24"/>
+                <w:lang w:val="en-US" w:eastAsia="en-US" w:bidi="ar-SA"/>
               </w:rPr>
               <w:t>Variance/mean rank metric</w:t>
             </w:r>
@@ -931,52 +1110,64 @@
         <w:tc>
           <w:tcPr>
             <w:tcW w:w="3582" w:type="dxa"/>
+            <w:tcBorders/>
           </w:tcPr>
           <w:p>
             <w:pPr>
+              <w:pStyle w:val="Normal"/>
+              <w:widowControl/>
+              <w:suppressAutoHyphens w:val="true"/>
+              <w:spacing w:before="0" w:after="0"/>
+              <w:jc w:val="left"/>
               <w:rPr>
                 <w:rFonts w:ascii="Times New Roman" w:hAnsi="Times New Roman" w:cs="Times New Roman"/>
                 <w:b/>
-                <w:bCs/>
-              </w:rPr>
-            </w:pPr>
-            <w:proofErr w:type="spellStart"/>
-            <w:r>
-              <w:rPr>
-                <w:rFonts w:ascii="Times New Roman" w:eastAsia="Calibri" w:hAnsi="Times New Roman" w:cs="Times New Roman"/>
                 <w:b/>
                 <w:bCs/>
               </w:rPr>
-              <w:t>ChromHMM</w:t>
-            </w:r>
-            <w:proofErr w:type="spellEnd"/>
-            <w:r>
-              <w:rPr>
-                <w:rFonts w:ascii="Times New Roman" w:eastAsia="Calibri" w:hAnsi="Times New Roman" w:cs="Times New Roman"/>
+            </w:pPr>
+            <w:r>
+              <w:rPr>
+                <w:rFonts w:eastAsia="Calibri" w:cs="Times New Roman" w:ascii="Times New Roman" w:hAnsi="Times New Roman"/>
                 <w:b/>
                 <w:bCs/>
-              </w:rPr>
-              <w:t xml:space="preserve"> annotation</w:t>
+                <w:kern w:val="0"/>
+                <w:sz w:val="22"/>
+                <w:szCs w:val="24"/>
+                <w:lang w:val="en-US" w:eastAsia="en-US" w:bidi="ar-SA"/>
+              </w:rPr>
+              <w:t>ChromHMM annotation</w:t>
             </w:r>
           </w:p>
         </w:tc>
         <w:tc>
           <w:tcPr>
-            <w:tcW w:w="3057" w:type="dxa"/>
+            <w:tcW w:w="3058" w:type="dxa"/>
+            <w:tcBorders/>
           </w:tcPr>
           <w:p>
             <w:pPr>
+              <w:pStyle w:val="Normal"/>
+              <w:widowControl/>
+              <w:suppressAutoHyphens w:val="true"/>
+              <w:spacing w:before="0" w:after="0"/>
+              <w:jc w:val="left"/>
               <w:rPr>
                 <w:rFonts w:ascii="Times New Roman" w:hAnsi="Times New Roman" w:cs="Times New Roman"/>
                 <w:b/>
-                <w:bCs/>
-              </w:rPr>
-            </w:pPr>
-            <w:r>
-              <w:rPr>
-                <w:rFonts w:ascii="Times New Roman" w:eastAsia="Calibri" w:hAnsi="Times New Roman" w:cs="Times New Roman"/>
                 <w:b/>
                 <w:bCs/>
+              </w:rPr>
+            </w:pPr>
+            <w:r>
+              <w:rPr>
+                <w:rFonts w:eastAsia="Calibri" w:cs="Times New Roman" w:ascii="Times New Roman" w:hAnsi="Times New Roman"/>
+                <w:b/>
+                <w:bCs/>
+                <w:kern w:val="0"/>
+                <w:sz w:val="22"/>
+                <w:szCs w:val="24"/>
+                <w:lang w:val="en-US" w:eastAsia="en-US" w:bidi="ar-SA"/>
               </w:rPr>
               <w:t>Roadmap ID</w:t>
             </w:r>
@@ -984,19 +1175,30 @@
         </w:tc>
       </w:tr>
       <w:tr>
+        <w:trPr/>
         <w:tc>
           <w:tcPr>
-            <w:tcW w:w="3431" w:type="dxa"/>
+            <w:tcW w:w="3430" w:type="dxa"/>
+            <w:tcBorders/>
           </w:tcPr>
           <w:p>
             <w:pPr>
+              <w:pStyle w:val="Normal"/>
+              <w:widowControl/>
+              <w:suppressAutoHyphens w:val="true"/>
+              <w:spacing w:before="0" w:after="0"/>
+              <w:jc w:val="left"/>
               <w:rPr>
                 <w:rFonts w:ascii="Times New Roman" w:hAnsi="Times New Roman" w:cs="Times New Roman"/>
               </w:rPr>
             </w:pPr>
             <w:r>
               <w:rPr>
-                <w:rFonts w:ascii="Times New Roman" w:eastAsia="Calibri" w:hAnsi="Times New Roman" w:cs="Times New Roman"/>
+                <w:rFonts w:eastAsia="Calibri" w:cs="Times New Roman" w:ascii="Times New Roman" w:hAnsi="Times New Roman"/>
+                <w:kern w:val="0"/>
+                <w:sz w:val="22"/>
+                <w:szCs w:val="24"/>
+                <w:lang w:val="en-US" w:eastAsia="en-US" w:bidi="ar-SA"/>
               </w:rPr>
               <w:t>Across-study</w:t>
             </w:r>
@@ -1005,16 +1207,26 @@
         <w:tc>
           <w:tcPr>
             <w:tcW w:w="3582" w:type="dxa"/>
+            <w:tcBorders/>
           </w:tcPr>
           <w:p>
             <w:pPr>
+              <w:pStyle w:val="Normal"/>
+              <w:widowControl/>
+              <w:suppressAutoHyphens w:val="true"/>
+              <w:spacing w:before="0" w:after="0"/>
+              <w:jc w:val="left"/>
               <w:rPr>
                 <w:rFonts w:ascii="Times New Roman" w:hAnsi="Times New Roman" w:cs="Times New Roman"/>
               </w:rPr>
             </w:pPr>
             <w:r>
               <w:rPr>
-                <w:rFonts w:ascii="Times New Roman" w:eastAsia="Calibri" w:hAnsi="Times New Roman" w:cs="Times New Roman"/>
+                <w:rFonts w:eastAsia="Calibri" w:cs="Times New Roman" w:ascii="Times New Roman" w:hAnsi="Times New Roman"/>
+                <w:kern w:val="0"/>
+                <w:sz w:val="22"/>
+                <w:szCs w:val="24"/>
+                <w:lang w:val="en-US" w:eastAsia="en-US" w:bidi="ar-SA"/>
               </w:rPr>
               <w:t>Universal</w:t>
             </w:r>
@@ -1023,58 +1235,128 @@
             </w:r>
             <w:r>
               <w:rPr>
-                <w:rFonts w:ascii="Times New Roman" w:eastAsia="Calibri" w:hAnsi="Times New Roman" w:cs="Times New Roman"/>
-              </w:rPr>
-              <w:instrText>ADDIN CSL_CITATION {"citationItems":[{"id":"ITEM-1","itemData":{"DOI":"10.1186/s13059-021-02572-z","ISSN":"1474-760X","abstract":"Genome-wide maps of chromatin marks such as histone modifications and open chromatin sites provide valuable information for annotating the non-coding genome, including identifying regulatory elements. Computational approaches such as ChromHMM have been applied to discover and annotate chromatin states defined by combinatorial and spatial patterns of chromatin marks within the same cell type. An alternative “stacked modeling” approach was previously suggested, where chromatin states are defined jointly from datasets of multiple cell types to produce a single universal genome annotation based on all datasets. Despite its potential benefits for applications that are not specific to one cell type, such an approach was previously applied only for small-scale specialized purposes. Large-scale applications of stacked modeling have previously posed scalability challenges.","author":[{"dropping-particle":"","family":"Vu","given":"Ha","non-dropping-particle":"","parse-names":false,"suffix":""},{"dropping-particle":"","family":"Ernst","given":"Jason","non-dropping-particle":"","parse-names":false,"suffix":""}],"container-title":"Genome Biology","id":"ITEM-1","issue":"1","issued":{"date-parts":[["2022"]]},"page":"9","title":"Universal annotation of the human genome through integration of over a thousand epigenomic datasets","type":"article-journal","volume":"23"},"uris":["http://www.mendeley.com/documents/?uuid=3f1997e3-9837-45ee-b495-08f6ab89631c"]}],"mendeley":{"formattedCitation":"&lt;sup&gt;2&lt;/sup&gt;","plainTextFormattedCitation":"2","previouslyFormattedCitation":"&lt;sup&gt;2&lt;/sup&gt;"},"properties":{"noteIndex":0},"schema":"https://github.com/citation-style-language/schema/raw/master/csl-citation.json"}</w:instrText>
-            </w:r>
-            <w:r>
-              <w:rPr>
-                <w:rFonts w:ascii="Times New Roman" w:eastAsia="Calibri" w:hAnsi="Times New Roman" w:cs="Times New Roman"/>
+                <w:sz w:val="22"/>
+                <w:kern w:val="0"/>
+                <w:szCs w:val="24"/>
+                <w:rFonts w:eastAsia="Calibri" w:cs="Times New Roman" w:ascii="Times New Roman" w:hAnsi="Times New Roman"/>
+                <w:lang w:val="en-US" w:eastAsia="en-US" w:bidi="ar-SA"/>
+              </w:rPr>
+              <w:instrText xml:space="preserve">ADDIN CSL_CITATION {"citationItems":[{"id":"ITEM-1","itemData":{"DOI":"10.1186/s13059-021-02572-z","ISSN":"1474-760X","abstract":"Genome-wide maps of chromatin marks such as histone modifications and open chromatin sites provide valuable information for annotating the non-coding genome, including identifying regulatory elements. Computational approaches such as ChromHMM have been applied to discover and annotate chromatin states defined by combinatorial and spatial patterns of chromatin marks within the same cell type. An alternative “stacked modeling” approach was previously suggested, where chromatin states are defined jointly from datasets of multiple cell types to produce a single universal genome annotation based on all datasets. Despite its potential benefits for applications that are not specific to one cell type, such an approach was previously applied only for small-scale specialized purposes. Large-scale applications of stacked modeling have previously posed scalability challenges.","author":[{"dropping-particle":"","family":"Vu","given":"Ha","non-dropping-particle":"","parse-names":false,"suffix":""},{"dropping-particle":"","family":"Ernst","given":"Jason","non-dropping-particle":"","parse-names":false,"suffix":""}],"container-title":"Genome Biology","id":"ITEM-1","issue":"1","issued":{"date-parts":[["2022"]]},"page":"9","title":"Universal annotation of the human genome through integration of over a thousand epigenomic datasets","type":"article-journal","volume":"23"},"uris":["http://www.mendeley.com/documents/?uuid=3f1997e3-9837-45ee-b495-08f6ab89631c"]}],"mendeley":{"formattedCitation":"&lt;sup&gt;2&lt;/sup&gt;","plainTextFormattedCitation":"2","previouslyFormattedCitation":"&lt;sup&gt;2&lt;/sup&gt;"},"properties":{"noteIndex":0},"schema":"https://github.com/citation-style-language/schema/raw/master/csl-citation.json"}</w:instrText>
+            </w:r>
+            <w:r>
+              <w:rPr>
+                <w:rFonts w:eastAsia="Calibri" w:cs="Times New Roman" w:ascii="Times New Roman" w:hAnsi="Times New Roman"/>
+                <w:kern w:val="0"/>
+                <w:sz w:val="22"/>
+                <w:szCs w:val="24"/>
+                <w:lang w:val="en-US" w:eastAsia="en-US" w:bidi="ar-SA"/>
+              </w:rPr>
+            </w:r>
+            <w:r>
+              <w:rPr>
+                <w:sz w:val="22"/>
+                <w:kern w:val="0"/>
+                <w:szCs w:val="24"/>
+                <w:rFonts w:eastAsia="Calibri" w:cs="Times New Roman" w:ascii="Times New Roman" w:hAnsi="Times New Roman"/>
+                <w:lang w:val="en-US" w:eastAsia="en-US" w:bidi="ar-SA"/>
               </w:rPr>
               <w:fldChar w:fldCharType="separate"/>
             </w:r>
             <w:r>
               <w:rPr>
-                <w:rFonts w:ascii="Times New Roman" w:eastAsia="Calibri" w:hAnsi="Times New Roman" w:cs="Times New Roman"/>
+                <w:rFonts w:eastAsia="Calibri" w:cs="Times New Roman" w:ascii="Times New Roman" w:hAnsi="Times New Roman"/>
+                <w:kern w:val="0"/>
+                <w:sz w:val="22"/>
+                <w:szCs w:val="24"/>
+                <w:lang w:val="en-US" w:eastAsia="en-US" w:bidi="ar-SA"/>
+              </w:rPr>
+            </w:r>
+            <w:r>
+              <w:rPr>
+                <w:rFonts w:eastAsia="Calibri" w:cs="Times New Roman" w:ascii="Times New Roman" w:hAnsi="Times New Roman"/>
+                <w:kern w:val="0"/>
+                <w:sz w:val="22"/>
+                <w:szCs w:val="24"/>
                 <w:vertAlign w:val="superscript"/>
+                <w:lang w:val="en-US" w:eastAsia="en-US" w:bidi="ar-SA"/>
               </w:rPr>
               <w:t>2</w:t>
             </w:r>
-            <w:r>
-              <w:rPr>
-                <w:rFonts w:ascii="Times New Roman" w:eastAsia="Calibri" w:hAnsi="Times New Roman" w:cs="Times New Roman"/>
+            <w:r/>
+            <w:r>
+              <w:rPr>
+                <w:sz w:val="22"/>
+                <w:kern w:val="0"/>
+                <w:szCs w:val="24"/>
+                <w:rFonts w:eastAsia="Calibri" w:cs="Times New Roman" w:ascii="Times New Roman" w:hAnsi="Times New Roman"/>
+                <w:lang w:val="en-US" w:eastAsia="en-US" w:bidi="ar-SA"/>
               </w:rPr>
               <w:fldChar w:fldCharType="end"/>
+            </w:r>
+            <w:r>
+              <w:rPr>
+                <w:rFonts w:eastAsia="Calibri" w:cs="Times New Roman" w:ascii="Times New Roman" w:hAnsi="Times New Roman"/>
+                <w:kern w:val="0"/>
+                <w:sz w:val="22"/>
+                <w:szCs w:val="24"/>
+                <w:lang w:val="en-US" w:eastAsia="en-US" w:bidi="ar-SA"/>
+              </w:rPr>
             </w:r>
           </w:p>
         </w:tc>
         <w:tc>
           <w:tcPr>
-            <w:tcW w:w="3057" w:type="dxa"/>
+            <w:tcW w:w="3058" w:type="dxa"/>
+            <w:tcBorders/>
           </w:tcPr>
           <w:p>
             <w:pPr>
+              <w:pStyle w:val="Normal"/>
+              <w:widowControl/>
+              <w:suppressAutoHyphens w:val="true"/>
+              <w:spacing w:before="0" w:after="0"/>
+              <w:jc w:val="left"/>
               <w:rPr>
                 <w:rFonts w:ascii="Times New Roman" w:hAnsi="Times New Roman" w:cs="Times New Roman"/>
               </w:rPr>
             </w:pPr>
+            <w:r>
+              <w:rPr>
+                <w:rFonts w:eastAsia="Calibri" w:cs="Times New Roman" w:ascii="Times New Roman" w:hAnsi="Times New Roman"/>
+                <w:kern w:val="0"/>
+                <w:sz w:val="22"/>
+                <w:szCs w:val="24"/>
+                <w:lang w:val="en-US" w:eastAsia="en-US" w:bidi="ar-SA"/>
+              </w:rPr>
+            </w:r>
           </w:p>
         </w:tc>
       </w:tr>
       <w:tr>
+        <w:trPr/>
         <w:tc>
           <w:tcPr>
-            <w:tcW w:w="3431" w:type="dxa"/>
+            <w:tcW w:w="3430" w:type="dxa"/>
+            <w:tcBorders/>
           </w:tcPr>
           <w:p>
             <w:pPr>
+              <w:pStyle w:val="Normal"/>
+              <w:widowControl/>
+              <w:suppressAutoHyphens w:val="true"/>
+              <w:spacing w:before="0" w:after="0"/>
+              <w:jc w:val="left"/>
               <w:rPr>
                 <w:rFonts w:ascii="Times New Roman" w:hAnsi="Times New Roman" w:cs="Times New Roman"/>
               </w:rPr>
             </w:pPr>
             <w:r>
               <w:rPr>
-                <w:rFonts w:ascii="Times New Roman" w:eastAsia="Calibri" w:hAnsi="Times New Roman" w:cs="Times New Roman"/>
+                <w:rFonts w:eastAsia="Calibri" w:cs="Times New Roman" w:ascii="Times New Roman" w:hAnsi="Times New Roman"/>
+                <w:kern w:val="0"/>
+                <w:sz w:val="22"/>
+                <w:szCs w:val="24"/>
+                <w:lang w:val="en-US" w:eastAsia="en-US" w:bidi="ar-SA"/>
               </w:rPr>
               <w:t>Blood</w:t>
             </w:r>
@@ -1083,16 +1365,26 @@
         <w:tc>
           <w:tcPr>
             <w:tcW w:w="3582" w:type="dxa"/>
+            <w:tcBorders/>
           </w:tcPr>
           <w:p>
             <w:pPr>
+              <w:pStyle w:val="Normal"/>
+              <w:widowControl/>
+              <w:suppressAutoHyphens w:val="true"/>
+              <w:spacing w:before="0" w:after="0"/>
+              <w:jc w:val="left"/>
               <w:rPr>
                 <w:rFonts w:ascii="Times New Roman" w:hAnsi="Times New Roman" w:cs="Times New Roman"/>
               </w:rPr>
             </w:pPr>
             <w:r>
               <w:rPr>
-                <w:rFonts w:ascii="Times New Roman" w:eastAsia="Calibri" w:hAnsi="Times New Roman" w:cs="Times New Roman"/>
+                <w:rFonts w:eastAsia="Calibri" w:cs="Times New Roman" w:ascii="Times New Roman" w:hAnsi="Times New Roman"/>
+                <w:kern w:val="0"/>
+                <w:sz w:val="22"/>
+                <w:szCs w:val="24"/>
+                <w:lang w:val="en-US" w:eastAsia="en-US" w:bidi="ar-SA"/>
               </w:rPr>
               <w:t>Primary mononuclear cells from peripheral blood</w:t>
             </w:r>
@@ -1100,17 +1392,27 @@
         </w:tc>
         <w:tc>
           <w:tcPr>
-            <w:tcW w:w="3057" w:type="dxa"/>
+            <w:tcW w:w="3058" w:type="dxa"/>
+            <w:tcBorders/>
           </w:tcPr>
           <w:p>
             <w:pPr>
+              <w:pStyle w:val="Normal"/>
+              <w:widowControl/>
+              <w:suppressAutoHyphens w:val="true"/>
+              <w:spacing w:before="0" w:after="0"/>
+              <w:jc w:val="left"/>
               <w:rPr>
                 <w:rFonts w:ascii="Times New Roman" w:hAnsi="Times New Roman" w:cs="Times New Roman"/>
               </w:rPr>
             </w:pPr>
             <w:r>
               <w:rPr>
-                <w:rFonts w:ascii="Times New Roman" w:eastAsia="Calibri" w:hAnsi="Times New Roman" w:cs="Times New Roman"/>
+                <w:rFonts w:eastAsia="Calibri" w:cs="Times New Roman" w:ascii="Times New Roman" w:hAnsi="Times New Roman"/>
+                <w:kern w:val="0"/>
+                <w:sz w:val="22"/>
+                <w:szCs w:val="24"/>
+                <w:lang w:val="en-US" w:eastAsia="en-US" w:bidi="ar-SA"/>
               </w:rPr>
               <w:t>E062</w:t>
             </w:r>
@@ -1118,19 +1420,30 @@
         </w:tc>
       </w:tr>
       <w:tr>
+        <w:trPr/>
         <w:tc>
           <w:tcPr>
-            <w:tcW w:w="3431" w:type="dxa"/>
+            <w:tcW w:w="3430" w:type="dxa"/>
+            <w:tcBorders/>
           </w:tcPr>
           <w:p>
             <w:pPr>
+              <w:pStyle w:val="Normal"/>
+              <w:widowControl/>
+              <w:suppressAutoHyphens w:val="true"/>
+              <w:spacing w:before="0" w:after="0"/>
+              <w:jc w:val="left"/>
               <w:rPr>
                 <w:rFonts w:ascii="Times New Roman" w:hAnsi="Times New Roman" w:cs="Times New Roman"/>
               </w:rPr>
             </w:pPr>
             <w:r>
               <w:rPr>
-                <w:rFonts w:ascii="Times New Roman" w:eastAsia="Calibri" w:hAnsi="Times New Roman" w:cs="Times New Roman"/>
+                <w:rFonts w:eastAsia="Calibri" w:cs="Times New Roman" w:ascii="Times New Roman" w:hAnsi="Times New Roman"/>
+                <w:kern w:val="0"/>
+                <w:sz w:val="22"/>
+                <w:szCs w:val="24"/>
+                <w:lang w:val="en-US" w:eastAsia="en-US" w:bidi="ar-SA"/>
               </w:rPr>
               <w:t>Breast</w:t>
             </w:r>
@@ -1139,16 +1452,26 @@
         <w:tc>
           <w:tcPr>
             <w:tcW w:w="3582" w:type="dxa"/>
+            <w:tcBorders/>
           </w:tcPr>
           <w:p>
             <w:pPr>
+              <w:pStyle w:val="Normal"/>
+              <w:widowControl/>
+              <w:suppressAutoHyphens w:val="true"/>
+              <w:spacing w:before="0" w:after="0"/>
+              <w:jc w:val="left"/>
               <w:rPr>
                 <w:rFonts w:ascii="Times New Roman" w:hAnsi="Times New Roman" w:cs="Times New Roman"/>
               </w:rPr>
             </w:pPr>
             <w:r>
               <w:rPr>
-                <w:rFonts w:ascii="Times New Roman" w:eastAsia="Calibri" w:hAnsi="Times New Roman" w:cs="Times New Roman"/>
+                <w:rFonts w:eastAsia="Calibri" w:cs="Times New Roman" w:ascii="Times New Roman" w:hAnsi="Times New Roman"/>
+                <w:kern w:val="0"/>
+                <w:sz w:val="22"/>
+                <w:szCs w:val="24"/>
+                <w:lang w:val="en-US" w:eastAsia="en-US" w:bidi="ar-SA"/>
               </w:rPr>
               <w:t>Breast Myoepithelial Primary Cells</w:t>
             </w:r>
@@ -1156,17 +1479,27 @@
         </w:tc>
         <w:tc>
           <w:tcPr>
-            <w:tcW w:w="3057" w:type="dxa"/>
+            <w:tcW w:w="3058" w:type="dxa"/>
+            <w:tcBorders/>
           </w:tcPr>
           <w:p>
             <w:pPr>
+              <w:pStyle w:val="Normal"/>
+              <w:widowControl/>
+              <w:suppressAutoHyphens w:val="true"/>
+              <w:spacing w:before="0" w:after="0"/>
+              <w:jc w:val="left"/>
               <w:rPr>
                 <w:rFonts w:ascii="Times New Roman" w:hAnsi="Times New Roman" w:cs="Times New Roman"/>
               </w:rPr>
             </w:pPr>
             <w:r>
               <w:rPr>
-                <w:rFonts w:ascii="Times New Roman" w:eastAsia="Calibri" w:hAnsi="Times New Roman" w:cs="Times New Roman"/>
+                <w:rFonts w:eastAsia="Calibri" w:cs="Times New Roman" w:ascii="Times New Roman" w:hAnsi="Times New Roman"/>
+                <w:kern w:val="0"/>
+                <w:sz w:val="22"/>
+                <w:szCs w:val="24"/>
+                <w:lang w:val="en-US" w:eastAsia="en-US" w:bidi="ar-SA"/>
               </w:rPr>
               <w:t>E027</w:t>
             </w:r>
@@ -1174,19 +1507,30 @@
         </w:tc>
       </w:tr>
       <w:tr>
+        <w:trPr/>
         <w:tc>
           <w:tcPr>
-            <w:tcW w:w="3431" w:type="dxa"/>
+            <w:tcW w:w="3430" w:type="dxa"/>
+            <w:tcBorders/>
           </w:tcPr>
           <w:p>
             <w:pPr>
+              <w:pStyle w:val="Normal"/>
+              <w:widowControl/>
+              <w:suppressAutoHyphens w:val="true"/>
+              <w:spacing w:before="0" w:after="0"/>
+              <w:jc w:val="left"/>
               <w:rPr>
                 <w:rFonts w:ascii="Times New Roman" w:hAnsi="Times New Roman" w:cs="Times New Roman"/>
               </w:rPr>
             </w:pPr>
             <w:r>
               <w:rPr>
-                <w:rFonts w:ascii="Times New Roman" w:eastAsia="Calibri" w:hAnsi="Times New Roman" w:cs="Times New Roman"/>
+                <w:rFonts w:eastAsia="Calibri" w:cs="Times New Roman" w:ascii="Times New Roman" w:hAnsi="Times New Roman"/>
+                <w:kern w:val="0"/>
+                <w:sz w:val="22"/>
+                <w:szCs w:val="24"/>
+                <w:lang w:val="en-US" w:eastAsia="en-US" w:bidi="ar-SA"/>
               </w:rPr>
               <w:t>Colon</w:t>
             </w:r>
@@ -1195,16 +1539,26 @@
         <w:tc>
           <w:tcPr>
             <w:tcW w:w="3582" w:type="dxa"/>
+            <w:tcBorders/>
           </w:tcPr>
           <w:p>
             <w:pPr>
+              <w:pStyle w:val="Normal"/>
+              <w:widowControl/>
+              <w:suppressAutoHyphens w:val="true"/>
+              <w:spacing w:before="0" w:after="0"/>
+              <w:jc w:val="left"/>
               <w:rPr>
                 <w:rFonts w:ascii="Times New Roman" w:hAnsi="Times New Roman" w:cs="Times New Roman"/>
               </w:rPr>
             </w:pPr>
             <w:r>
               <w:rPr>
-                <w:rFonts w:ascii="Times New Roman" w:eastAsia="Calibri" w:hAnsi="Times New Roman" w:cs="Times New Roman"/>
+                <w:rFonts w:eastAsia="Calibri" w:cs="Times New Roman" w:ascii="Times New Roman" w:hAnsi="Times New Roman"/>
+                <w:kern w:val="0"/>
+                <w:sz w:val="22"/>
+                <w:szCs w:val="24"/>
+                <w:lang w:val="en-US" w:eastAsia="en-US" w:bidi="ar-SA"/>
               </w:rPr>
               <w:t>Sigmoid Colon</w:t>
             </w:r>
@@ -1212,17 +1566,27 @@
         </w:tc>
         <w:tc>
           <w:tcPr>
-            <w:tcW w:w="3057" w:type="dxa"/>
+            <w:tcW w:w="3058" w:type="dxa"/>
+            <w:tcBorders/>
           </w:tcPr>
           <w:p>
             <w:pPr>
+              <w:pStyle w:val="Normal"/>
+              <w:widowControl/>
+              <w:suppressAutoHyphens w:val="true"/>
+              <w:spacing w:before="0" w:after="0"/>
+              <w:jc w:val="left"/>
               <w:rPr>
                 <w:rFonts w:ascii="Times New Roman" w:hAnsi="Times New Roman" w:cs="Times New Roman"/>
               </w:rPr>
             </w:pPr>
             <w:r>
               <w:rPr>
-                <w:rFonts w:ascii="Times New Roman" w:eastAsia="Calibri" w:hAnsi="Times New Roman" w:cs="Times New Roman"/>
+                <w:rFonts w:eastAsia="Calibri" w:cs="Times New Roman" w:ascii="Times New Roman" w:hAnsi="Times New Roman"/>
+                <w:kern w:val="0"/>
+                <w:sz w:val="22"/>
+                <w:szCs w:val="24"/>
+                <w:lang w:val="en-US" w:eastAsia="en-US" w:bidi="ar-SA"/>
               </w:rPr>
               <w:t>E106</w:t>
             </w:r>
@@ -1230,19 +1594,30 @@
         </w:tc>
       </w:tr>
       <w:tr>
+        <w:trPr/>
         <w:tc>
           <w:tcPr>
-            <w:tcW w:w="3431" w:type="dxa"/>
+            <w:tcW w:w="3430" w:type="dxa"/>
+            <w:tcBorders/>
           </w:tcPr>
           <w:p>
             <w:pPr>
+              <w:pStyle w:val="Normal"/>
+              <w:widowControl/>
+              <w:suppressAutoHyphens w:val="true"/>
+              <w:spacing w:before="0" w:after="0"/>
+              <w:jc w:val="left"/>
               <w:rPr>
                 <w:rFonts w:ascii="Times New Roman" w:hAnsi="Times New Roman" w:cs="Times New Roman"/>
               </w:rPr>
             </w:pPr>
             <w:r>
               <w:rPr>
-                <w:rFonts w:ascii="Times New Roman" w:eastAsia="Calibri" w:hAnsi="Times New Roman" w:cs="Times New Roman"/>
+                <w:rFonts w:eastAsia="Calibri" w:cs="Times New Roman" w:ascii="Times New Roman" w:hAnsi="Times New Roman"/>
+                <w:kern w:val="0"/>
+                <w:sz w:val="22"/>
+                <w:szCs w:val="24"/>
+                <w:lang w:val="en-US" w:eastAsia="en-US" w:bidi="ar-SA"/>
               </w:rPr>
               <w:t>Fat</w:t>
             </w:r>
@@ -1251,16 +1626,26 @@
         <w:tc>
           <w:tcPr>
             <w:tcW w:w="3582" w:type="dxa"/>
+            <w:tcBorders/>
           </w:tcPr>
           <w:p>
             <w:pPr>
+              <w:pStyle w:val="Normal"/>
+              <w:widowControl/>
+              <w:suppressAutoHyphens w:val="true"/>
+              <w:spacing w:before="0" w:after="0"/>
+              <w:jc w:val="left"/>
               <w:rPr>
                 <w:rFonts w:ascii="Times New Roman" w:hAnsi="Times New Roman" w:cs="Times New Roman"/>
               </w:rPr>
             </w:pPr>
             <w:r>
               <w:rPr>
-                <w:rFonts w:ascii="Times New Roman" w:eastAsia="Calibri" w:hAnsi="Times New Roman" w:cs="Times New Roman"/>
+                <w:rFonts w:eastAsia="Calibri" w:cs="Times New Roman" w:ascii="Times New Roman" w:hAnsi="Times New Roman"/>
+                <w:kern w:val="0"/>
+                <w:sz w:val="22"/>
+                <w:szCs w:val="24"/>
+                <w:lang w:val="en-US" w:eastAsia="en-US" w:bidi="ar-SA"/>
               </w:rPr>
               <w:t>Adipose Nuclei</w:t>
             </w:r>
@@ -1268,17 +1653,27 @@
         </w:tc>
         <w:tc>
           <w:tcPr>
-            <w:tcW w:w="3057" w:type="dxa"/>
+            <w:tcW w:w="3058" w:type="dxa"/>
+            <w:tcBorders/>
           </w:tcPr>
           <w:p>
             <w:pPr>
+              <w:pStyle w:val="Normal"/>
+              <w:widowControl/>
+              <w:suppressAutoHyphens w:val="true"/>
+              <w:spacing w:before="0" w:after="0"/>
+              <w:jc w:val="left"/>
               <w:rPr>
                 <w:rFonts w:ascii="Times New Roman" w:hAnsi="Times New Roman" w:cs="Times New Roman"/>
               </w:rPr>
             </w:pPr>
             <w:r>
               <w:rPr>
-                <w:rFonts w:ascii="Times New Roman" w:eastAsia="Calibri" w:hAnsi="Times New Roman" w:cs="Times New Roman"/>
+                <w:rFonts w:eastAsia="Calibri" w:cs="Times New Roman" w:ascii="Times New Roman" w:hAnsi="Times New Roman"/>
+                <w:kern w:val="0"/>
+                <w:sz w:val="22"/>
+                <w:szCs w:val="24"/>
+                <w:lang w:val="en-US" w:eastAsia="en-US" w:bidi="ar-SA"/>
               </w:rPr>
               <w:t>E063</w:t>
             </w:r>
@@ -1286,19 +1681,30 @@
         </w:tc>
       </w:tr>
       <w:tr>
+        <w:trPr/>
         <w:tc>
           <w:tcPr>
-            <w:tcW w:w="3431" w:type="dxa"/>
+            <w:tcW w:w="3430" w:type="dxa"/>
+            <w:tcBorders/>
           </w:tcPr>
           <w:p>
             <w:pPr>
+              <w:pStyle w:val="Normal"/>
+              <w:widowControl/>
+              <w:suppressAutoHyphens w:val="true"/>
+              <w:spacing w:before="0" w:after="0"/>
+              <w:jc w:val="left"/>
               <w:rPr>
                 <w:rFonts w:ascii="Times New Roman" w:hAnsi="Times New Roman" w:cs="Times New Roman"/>
               </w:rPr>
             </w:pPr>
             <w:r>
               <w:rPr>
-                <w:rFonts w:ascii="Times New Roman" w:eastAsia="Calibri" w:hAnsi="Times New Roman" w:cs="Times New Roman"/>
+                <w:rFonts w:eastAsia="Calibri" w:cs="Times New Roman" w:ascii="Times New Roman" w:hAnsi="Times New Roman"/>
+                <w:kern w:val="0"/>
+                <w:sz w:val="22"/>
+                <w:szCs w:val="24"/>
+                <w:lang w:val="en-US" w:eastAsia="en-US" w:bidi="ar-SA"/>
               </w:rPr>
               <w:t>Liver</w:t>
             </w:r>
@@ -1307,16 +1713,26 @@
         <w:tc>
           <w:tcPr>
             <w:tcW w:w="3582" w:type="dxa"/>
+            <w:tcBorders/>
           </w:tcPr>
           <w:p>
             <w:pPr>
+              <w:pStyle w:val="Normal"/>
+              <w:widowControl/>
+              <w:suppressAutoHyphens w:val="true"/>
+              <w:spacing w:before="0" w:after="0"/>
+              <w:jc w:val="left"/>
               <w:rPr>
                 <w:rFonts w:ascii="Times New Roman" w:hAnsi="Times New Roman" w:cs="Times New Roman"/>
               </w:rPr>
             </w:pPr>
             <w:r>
               <w:rPr>
-                <w:rFonts w:ascii="Times New Roman" w:eastAsia="Calibri" w:hAnsi="Times New Roman" w:cs="Times New Roman"/>
+                <w:rFonts w:eastAsia="Calibri" w:cs="Times New Roman" w:ascii="Times New Roman" w:hAnsi="Times New Roman"/>
+                <w:kern w:val="0"/>
+                <w:sz w:val="22"/>
+                <w:szCs w:val="24"/>
+                <w:lang w:val="en-US" w:eastAsia="en-US" w:bidi="ar-SA"/>
               </w:rPr>
               <w:t>Liver</w:t>
             </w:r>
@@ -1324,17 +1740,27 @@
         </w:tc>
         <w:tc>
           <w:tcPr>
-            <w:tcW w:w="3057" w:type="dxa"/>
+            <w:tcW w:w="3058" w:type="dxa"/>
+            <w:tcBorders/>
           </w:tcPr>
           <w:p>
             <w:pPr>
+              <w:pStyle w:val="Normal"/>
+              <w:widowControl/>
+              <w:suppressAutoHyphens w:val="true"/>
+              <w:spacing w:before="0" w:after="0"/>
+              <w:jc w:val="left"/>
               <w:rPr>
                 <w:rFonts w:ascii="Times New Roman" w:hAnsi="Times New Roman" w:cs="Times New Roman"/>
               </w:rPr>
             </w:pPr>
             <w:r>
               <w:rPr>
-                <w:rFonts w:ascii="Times New Roman" w:eastAsia="Calibri" w:hAnsi="Times New Roman" w:cs="Times New Roman"/>
+                <w:rFonts w:eastAsia="Calibri" w:cs="Times New Roman" w:ascii="Times New Roman" w:hAnsi="Times New Roman"/>
+                <w:kern w:val="0"/>
+                <w:sz w:val="22"/>
+                <w:szCs w:val="24"/>
+                <w:lang w:val="en-US" w:eastAsia="en-US" w:bidi="ar-SA"/>
               </w:rPr>
               <w:t>E066</w:t>
             </w:r>
@@ -1342,19 +1768,30 @@
         </w:tc>
       </w:tr>
       <w:tr>
+        <w:trPr/>
         <w:tc>
           <w:tcPr>
-            <w:tcW w:w="3431" w:type="dxa"/>
+            <w:tcW w:w="3430" w:type="dxa"/>
+            <w:tcBorders/>
           </w:tcPr>
           <w:p>
             <w:pPr>
+              <w:pStyle w:val="Normal"/>
+              <w:widowControl/>
+              <w:suppressAutoHyphens w:val="true"/>
+              <w:spacing w:before="0" w:after="0"/>
+              <w:jc w:val="left"/>
               <w:rPr>
                 <w:rFonts w:ascii="Times New Roman" w:hAnsi="Times New Roman" w:cs="Times New Roman"/>
               </w:rPr>
             </w:pPr>
             <w:r>
               <w:rPr>
-                <w:rFonts w:ascii="Times New Roman" w:eastAsia="Calibri" w:hAnsi="Times New Roman" w:cs="Times New Roman"/>
+                <w:rFonts w:eastAsia="Calibri" w:cs="Times New Roman" w:ascii="Times New Roman" w:hAnsi="Times New Roman"/>
+                <w:kern w:val="0"/>
+                <w:sz w:val="22"/>
+                <w:szCs w:val="24"/>
+                <w:lang w:val="en-US" w:eastAsia="en-US" w:bidi="ar-SA"/>
               </w:rPr>
               <w:t>Lung</w:t>
             </w:r>
@@ -1363,16 +1800,26 @@
         <w:tc>
           <w:tcPr>
             <w:tcW w:w="3582" w:type="dxa"/>
+            <w:tcBorders/>
           </w:tcPr>
           <w:p>
             <w:pPr>
+              <w:pStyle w:val="Normal"/>
+              <w:widowControl/>
+              <w:suppressAutoHyphens w:val="true"/>
+              <w:spacing w:before="0" w:after="0"/>
+              <w:jc w:val="left"/>
               <w:rPr>
                 <w:rFonts w:ascii="Times New Roman" w:hAnsi="Times New Roman" w:cs="Times New Roman"/>
               </w:rPr>
             </w:pPr>
             <w:r>
               <w:rPr>
-                <w:rFonts w:ascii="Times New Roman" w:eastAsia="Calibri" w:hAnsi="Times New Roman" w:cs="Times New Roman"/>
+                <w:rFonts w:eastAsia="Calibri" w:cs="Times New Roman" w:ascii="Times New Roman" w:hAnsi="Times New Roman"/>
+                <w:kern w:val="0"/>
+                <w:sz w:val="22"/>
+                <w:szCs w:val="24"/>
+                <w:lang w:val="en-US" w:eastAsia="en-US" w:bidi="ar-SA"/>
               </w:rPr>
               <w:t>Lung</w:t>
             </w:r>
@@ -1380,17 +1827,27 @@
         </w:tc>
         <w:tc>
           <w:tcPr>
-            <w:tcW w:w="3057" w:type="dxa"/>
+            <w:tcW w:w="3058" w:type="dxa"/>
+            <w:tcBorders/>
           </w:tcPr>
           <w:p>
             <w:pPr>
+              <w:pStyle w:val="Normal"/>
+              <w:widowControl/>
+              <w:suppressAutoHyphens w:val="true"/>
+              <w:spacing w:before="0" w:after="0"/>
+              <w:jc w:val="left"/>
               <w:rPr>
                 <w:rFonts w:ascii="Times New Roman" w:hAnsi="Times New Roman" w:cs="Times New Roman"/>
               </w:rPr>
             </w:pPr>
             <w:r>
               <w:rPr>
-                <w:rFonts w:ascii="Times New Roman" w:eastAsia="Calibri" w:hAnsi="Times New Roman" w:cs="Times New Roman"/>
+                <w:rFonts w:eastAsia="Calibri" w:cs="Times New Roman" w:ascii="Times New Roman" w:hAnsi="Times New Roman"/>
+                <w:kern w:val="0"/>
+                <w:sz w:val="22"/>
+                <w:szCs w:val="24"/>
+                <w:lang w:val="en-US" w:eastAsia="en-US" w:bidi="ar-SA"/>
               </w:rPr>
               <w:t>E096</w:t>
             </w:r>
@@ -1398,19 +1855,30 @@
         </w:tc>
       </w:tr>
       <w:tr>
+        <w:trPr/>
         <w:tc>
           <w:tcPr>
-            <w:tcW w:w="3431" w:type="dxa"/>
+            <w:tcW w:w="3430" w:type="dxa"/>
+            <w:tcBorders/>
           </w:tcPr>
           <w:p>
             <w:pPr>
+              <w:pStyle w:val="Normal"/>
+              <w:widowControl/>
+              <w:suppressAutoHyphens w:val="true"/>
+              <w:spacing w:before="0" w:after="0"/>
+              <w:jc w:val="left"/>
               <w:rPr>
                 <w:rFonts w:ascii="Times New Roman" w:hAnsi="Times New Roman" w:cs="Times New Roman"/>
               </w:rPr>
             </w:pPr>
             <w:r>
               <w:rPr>
-                <w:rFonts w:ascii="Times New Roman" w:eastAsia="Calibri" w:hAnsi="Times New Roman" w:cs="Times New Roman"/>
+                <w:rFonts w:eastAsia="Calibri" w:cs="Times New Roman" w:ascii="Times New Roman" w:hAnsi="Times New Roman"/>
+                <w:kern w:val="0"/>
+                <w:sz w:val="22"/>
+                <w:szCs w:val="24"/>
+                <w:lang w:val="en-US" w:eastAsia="en-US" w:bidi="ar-SA"/>
               </w:rPr>
               <w:t>Neuron</w:t>
             </w:r>
@@ -1419,16 +1887,26 @@
         <w:tc>
           <w:tcPr>
             <w:tcW w:w="3582" w:type="dxa"/>
+            <w:tcBorders/>
           </w:tcPr>
           <w:p>
             <w:pPr>
+              <w:pStyle w:val="Normal"/>
+              <w:widowControl/>
+              <w:suppressAutoHyphens w:val="true"/>
+              <w:spacing w:before="0" w:after="0"/>
+              <w:jc w:val="left"/>
               <w:rPr>
                 <w:rFonts w:ascii="Times New Roman" w:hAnsi="Times New Roman" w:cs="Times New Roman"/>
               </w:rPr>
             </w:pPr>
             <w:r>
               <w:rPr>
-                <w:rFonts w:ascii="Times New Roman" w:eastAsia="Calibri" w:hAnsi="Times New Roman" w:cs="Times New Roman"/>
+                <w:rFonts w:eastAsia="Calibri" w:cs="Times New Roman" w:ascii="Times New Roman" w:hAnsi="Times New Roman"/>
+                <w:kern w:val="0"/>
+                <w:sz w:val="22"/>
+                <w:szCs w:val="24"/>
+                <w:lang w:val="en-US" w:eastAsia="en-US" w:bidi="ar-SA"/>
               </w:rPr>
               <w:t>H9 Derived Neuron Cultured Cells</w:t>
             </w:r>
@@ -1436,17 +1914,27 @@
         </w:tc>
         <w:tc>
           <w:tcPr>
-            <w:tcW w:w="3057" w:type="dxa"/>
+            <w:tcW w:w="3058" w:type="dxa"/>
+            <w:tcBorders/>
           </w:tcPr>
           <w:p>
             <w:pPr>
+              <w:pStyle w:val="Normal"/>
+              <w:widowControl/>
+              <w:suppressAutoHyphens w:val="true"/>
+              <w:spacing w:before="0" w:after="0"/>
+              <w:jc w:val="left"/>
               <w:rPr>
                 <w:rFonts w:ascii="Times New Roman" w:hAnsi="Times New Roman" w:cs="Times New Roman"/>
               </w:rPr>
             </w:pPr>
             <w:r>
               <w:rPr>
-                <w:rFonts w:ascii="Times New Roman" w:eastAsia="Calibri" w:hAnsi="Times New Roman" w:cs="Times New Roman"/>
+                <w:rFonts w:eastAsia="Calibri" w:cs="Times New Roman" w:ascii="Times New Roman" w:hAnsi="Times New Roman"/>
+                <w:kern w:val="0"/>
+                <w:sz w:val="22"/>
+                <w:szCs w:val="24"/>
+                <w:lang w:val="en-US" w:eastAsia="en-US" w:bidi="ar-SA"/>
               </w:rPr>
               <w:t>E010</w:t>
             </w:r>
@@ -1454,19 +1942,30 @@
         </w:tc>
       </w:tr>
       <w:tr>
+        <w:trPr/>
         <w:tc>
           <w:tcPr>
-            <w:tcW w:w="3431" w:type="dxa"/>
+            <w:tcW w:w="3430" w:type="dxa"/>
+            <w:tcBorders/>
           </w:tcPr>
           <w:p>
             <w:pPr>
+              <w:pStyle w:val="Normal"/>
+              <w:widowControl/>
+              <w:suppressAutoHyphens w:val="true"/>
+              <w:spacing w:before="0" w:after="0"/>
+              <w:jc w:val="left"/>
               <w:rPr>
                 <w:rFonts w:ascii="Times New Roman" w:hAnsi="Times New Roman" w:cs="Times New Roman"/>
               </w:rPr>
             </w:pPr>
             <w:r>
               <w:rPr>
-                <w:rFonts w:ascii="Times New Roman" w:eastAsia="Calibri" w:hAnsi="Times New Roman" w:cs="Times New Roman"/>
+                <w:rFonts w:eastAsia="Calibri" w:cs="Times New Roman" w:ascii="Times New Roman" w:hAnsi="Times New Roman"/>
+                <w:kern w:val="0"/>
+                <w:sz w:val="22"/>
+                <w:szCs w:val="24"/>
+                <w:lang w:val="en-US" w:eastAsia="en-US" w:bidi="ar-SA"/>
               </w:rPr>
               <w:t>Stomach</w:t>
             </w:r>
@@ -1475,16 +1974,26 @@
         <w:tc>
           <w:tcPr>
             <w:tcW w:w="3582" w:type="dxa"/>
+            <w:tcBorders/>
           </w:tcPr>
           <w:p>
             <w:pPr>
+              <w:pStyle w:val="Normal"/>
+              <w:widowControl/>
+              <w:suppressAutoHyphens w:val="true"/>
+              <w:spacing w:before="0" w:after="0"/>
+              <w:jc w:val="left"/>
               <w:rPr>
                 <w:rFonts w:ascii="Times New Roman" w:hAnsi="Times New Roman" w:cs="Times New Roman"/>
               </w:rPr>
             </w:pPr>
             <w:r>
               <w:rPr>
-                <w:rFonts w:ascii="Times New Roman" w:eastAsia="Calibri" w:hAnsi="Times New Roman" w:cs="Times New Roman"/>
+                <w:rFonts w:eastAsia="Calibri" w:cs="Times New Roman" w:ascii="Times New Roman" w:hAnsi="Times New Roman"/>
+                <w:kern w:val="0"/>
+                <w:sz w:val="22"/>
+                <w:szCs w:val="24"/>
+                <w:lang w:val="en-US" w:eastAsia="en-US" w:bidi="ar-SA"/>
               </w:rPr>
               <w:t>Stomach Smooth Muscle</w:t>
             </w:r>
@@ -1492,17 +2001,27 @@
         </w:tc>
         <w:tc>
           <w:tcPr>
-            <w:tcW w:w="3057" w:type="dxa"/>
+            <w:tcW w:w="3058" w:type="dxa"/>
+            <w:tcBorders/>
           </w:tcPr>
           <w:p>
             <w:pPr>
+              <w:pStyle w:val="Normal"/>
+              <w:widowControl/>
+              <w:suppressAutoHyphens w:val="true"/>
+              <w:spacing w:before="0" w:after="0"/>
+              <w:jc w:val="left"/>
               <w:rPr>
                 <w:rFonts w:ascii="Times New Roman" w:hAnsi="Times New Roman" w:cs="Times New Roman"/>
               </w:rPr>
             </w:pPr>
             <w:r>
               <w:rPr>
-                <w:rFonts w:ascii="Times New Roman" w:eastAsia="Calibri" w:hAnsi="Times New Roman" w:cs="Times New Roman"/>
+                <w:rFonts w:eastAsia="Calibri" w:cs="Times New Roman" w:ascii="Times New Roman" w:hAnsi="Times New Roman"/>
+                <w:kern w:val="0"/>
+                <w:sz w:val="22"/>
+                <w:szCs w:val="24"/>
+                <w:lang w:val="en-US" w:eastAsia="en-US" w:bidi="ar-SA"/>
               </w:rPr>
               <w:t>E111</w:t>
             </w:r>
@@ -1510,40 +2029,63 @@
         </w:tc>
       </w:tr>
     </w:tbl>
-    <w:p/>
-    <w:p>
+    <w:p>
+      <w:pPr>
+        <w:pStyle w:val="Normal"/>
+        <w:rPr/>
+      </w:pPr>
+      <w:r>
+        <w:rPr/>
+      </w:r>
+    </w:p>
+    <w:p>
+      <w:pPr>
+        <w:pStyle w:val="Normal"/>
+        <w:rPr/>
+      </w:pPr>
+      <w:r>
+        <w:rPr/>
+      </w:r>
       <w:r>
         <w:br w:type="page"/>
       </w:r>
     </w:p>
     <w:p>
       <w:pPr>
+        <w:pStyle w:val="Normal"/>
         <w:rPr>
           <w:rFonts w:ascii="Times New Roman" w:hAnsi="Times New Roman" w:cs="Times New Roman"/>
           <w:b/>
-          <w:bCs/>
-        </w:rPr>
-      </w:pPr>
-      <w:r>
-        <w:rPr>
-          <w:rFonts w:ascii="Times New Roman" w:hAnsi="Times New Roman" w:cs="Times New Roman"/>
           <w:b/>
           <w:bCs/>
         </w:rPr>
-        <w:lastRenderedPageBreak/>
+      </w:pPr>
+      <w:r>
+        <w:rPr>
+          <w:rFonts w:cs="Times New Roman" w:ascii="Times New Roman" w:hAnsi="Times New Roman"/>
+          <w:b/>
+          <w:bCs/>
+        </w:rPr>
         <w:t>Supplemental references</w:t>
       </w:r>
     </w:p>
     <w:p>
       <w:pPr>
+        <w:pStyle w:val="Normal"/>
         <w:rPr>
           <w:rFonts w:ascii="Times New Roman" w:hAnsi="Times New Roman" w:cs="Times New Roman"/>
         </w:rPr>
       </w:pPr>
-    </w:p>
-    <w:p>
-      <w:pPr>
-        <w:widowControl w:val="0"/>
+      <w:r>
+        <w:rPr>
+          <w:rFonts w:cs="Times New Roman" w:ascii="Times New Roman" w:hAnsi="Times New Roman"/>
+        </w:rPr>
+      </w:r>
+    </w:p>
+    <w:p>
+      <w:pPr>
+        <w:pStyle w:val="Normal"/>
+        <w:widowControl w:val="false"/>
         <w:ind w:left="640" w:hanging="640"/>
         <w:rPr>
           <w:rFonts w:ascii="Times New Roman" w:hAnsi="Times New Roman" w:cs="Times New Roman"/>
@@ -1556,30 +2098,35 @@
         <w:rPr>
           <w:rFonts w:ascii="Times New Roman" w:hAnsi="Times New Roman"/>
         </w:rPr>
-        <w:instrText>ADDIN Mendeley Bibliography CSL_BIBLIOGRAPHY</w:instrText>
+        <w:instrText xml:space="preserve">ADDIN Mendeley Bibliography CSL_BIBLIOGRAPHY</w:instrText>
       </w:r>
       <w:r>
         <w:rPr>
           <w:rFonts w:ascii="Times New Roman" w:hAnsi="Times New Roman"/>
         </w:rPr>
+      </w:r>
+      <w:r>
+        <w:rPr>
+          <w:rFonts w:ascii="Times New Roman" w:hAnsi="Times New Roman"/>
+        </w:rPr>
         <w:fldChar w:fldCharType="separate"/>
       </w:r>
       <w:r>
         <w:rPr>
-          <w:rFonts w:ascii="Times New Roman" w:hAnsi="Times New Roman" w:cs="Times New Roman"/>
+          <w:rFonts w:ascii="Times New Roman" w:hAnsi="Times New Roman"/>
+        </w:rPr>
+      </w:r>
+      <w:r>
+        <w:rPr>
+          <w:rFonts w:cs="Times New Roman" w:ascii="Times New Roman" w:hAnsi="Times New Roman"/>
         </w:rPr>
         <w:t>1.</w:t>
-      </w:r>
-      <w:r>
-        <w:rPr>
-          <w:rFonts w:ascii="Times New Roman" w:hAnsi="Times New Roman" w:cs="Times New Roman"/>
-        </w:rPr>
         <w:tab/>
         <w:t xml:space="preserve">Ernst, J. &amp; Kellis, M. ChromHMM: Automating chromatin-state discovery and characterization. </w:t>
       </w:r>
       <w:r>
         <w:rPr>
-          <w:rFonts w:ascii="Times New Roman" w:hAnsi="Times New Roman" w:cs="Times New Roman"/>
+          <w:rFonts w:cs="Times New Roman" w:ascii="Times New Roman" w:hAnsi="Times New Roman"/>
           <w:i/>
           <w:iCs/>
         </w:rPr>
@@ -1587,35 +2134,31 @@
       </w:r>
       <w:r>
         <w:rPr>
+          <w:rFonts w:cs="Times New Roman" w:ascii="Times New Roman" w:hAnsi="Times New Roman"/>
+        </w:rPr>
+        <w:t xml:space="preserve"> vol. 9 (2012).</w:t>
+      </w:r>
+    </w:p>
+    <w:p>
+      <w:pPr>
+        <w:pStyle w:val="Normal"/>
+        <w:widowControl w:val="false"/>
+        <w:ind w:left="640" w:hanging="640"/>
+        <w:rPr>
           <w:rFonts w:ascii="Times New Roman" w:hAnsi="Times New Roman" w:cs="Times New Roman"/>
         </w:rPr>
-        <w:t xml:space="preserve"> vol. 9 (2012).</w:t>
-      </w:r>
-    </w:p>
-    <w:p>
-      <w:pPr>
-        <w:widowControl w:val="0"/>
-        <w:ind w:left="640" w:hanging="640"/>
-        <w:rPr>
-          <w:rFonts w:ascii="Times New Roman" w:hAnsi="Times New Roman" w:cs="Times New Roman"/>
-        </w:rPr>
-      </w:pPr>
-      <w:r>
-        <w:rPr>
-          <w:rFonts w:ascii="Times New Roman" w:hAnsi="Times New Roman" w:cs="Times New Roman"/>
+      </w:pPr>
+      <w:r>
+        <w:rPr>
+          <w:rFonts w:cs="Times New Roman" w:ascii="Times New Roman" w:hAnsi="Times New Roman"/>
         </w:rPr>
         <w:t>2.</w:t>
-      </w:r>
-      <w:r>
-        <w:rPr>
-          <w:rFonts w:ascii="Times New Roman" w:hAnsi="Times New Roman" w:cs="Times New Roman"/>
-        </w:rPr>
         <w:tab/>
         <w:t xml:space="preserve">Vu, H. &amp; Ernst, J. Universal annotation of the human genome through integration of over a thousand epigenomic datasets. </w:t>
       </w:r>
       <w:r>
         <w:rPr>
-          <w:rFonts w:ascii="Times New Roman" w:hAnsi="Times New Roman" w:cs="Times New Roman"/>
+          <w:rFonts w:cs="Times New Roman" w:ascii="Times New Roman" w:hAnsi="Times New Roman"/>
           <w:i/>
           <w:iCs/>
         </w:rPr>
@@ -1623,13 +2166,13 @@
       </w:r>
       <w:r>
         <w:rPr>
-          <w:rFonts w:ascii="Times New Roman" w:hAnsi="Times New Roman" w:cs="Times New Roman"/>
+          <w:rFonts w:cs="Times New Roman" w:ascii="Times New Roman" w:hAnsi="Times New Roman"/>
         </w:rPr>
         <w:t xml:space="preserve"> </w:t>
       </w:r>
       <w:r>
         <w:rPr>
-          <w:rFonts w:ascii="Times New Roman" w:hAnsi="Times New Roman" w:cs="Times New Roman"/>
+          <w:rFonts w:cs="Times New Roman" w:ascii="Times New Roman" w:hAnsi="Times New Roman"/>
           <w:b/>
           <w:bCs/>
         </w:rPr>
@@ -1637,35 +2180,31 @@
       </w:r>
       <w:r>
         <w:rPr>
+          <w:rFonts w:cs="Times New Roman" w:ascii="Times New Roman" w:hAnsi="Times New Roman"/>
+        </w:rPr>
+        <w:t>, 9 (2022).</w:t>
+      </w:r>
+    </w:p>
+    <w:p>
+      <w:pPr>
+        <w:pStyle w:val="Normal"/>
+        <w:widowControl w:val="false"/>
+        <w:ind w:left="640" w:hanging="640"/>
+        <w:rPr>
           <w:rFonts w:ascii="Times New Roman" w:hAnsi="Times New Roman" w:cs="Times New Roman"/>
         </w:rPr>
-        <w:t>, 9 (2022).</w:t>
-      </w:r>
-    </w:p>
-    <w:p>
-      <w:pPr>
-        <w:widowControl w:val="0"/>
-        <w:ind w:left="640" w:hanging="640"/>
-        <w:rPr>
-          <w:rFonts w:ascii="Times New Roman" w:hAnsi="Times New Roman" w:cs="Times New Roman"/>
-        </w:rPr>
-      </w:pPr>
-      <w:r>
-        <w:rPr>
-          <w:rFonts w:ascii="Times New Roman" w:hAnsi="Times New Roman" w:cs="Times New Roman"/>
+      </w:pPr>
+      <w:r>
+        <w:rPr>
+          <w:rFonts w:cs="Times New Roman" w:ascii="Times New Roman" w:hAnsi="Times New Roman"/>
         </w:rPr>
         <w:t>3.</w:t>
-      </w:r>
-      <w:r>
-        <w:rPr>
-          <w:rFonts w:ascii="Times New Roman" w:hAnsi="Times New Roman" w:cs="Times New Roman"/>
-        </w:rPr>
         <w:tab/>
         <w:t xml:space="preserve">Ernst, J. &amp; Kellis, M. Large-scale imputation of epigenomic datasets for systematic annotation of diverse human tissues. </w:t>
       </w:r>
       <w:r>
         <w:rPr>
-          <w:rFonts w:ascii="Times New Roman" w:hAnsi="Times New Roman" w:cs="Times New Roman"/>
+          <w:rFonts w:cs="Times New Roman" w:ascii="Times New Roman" w:hAnsi="Times New Roman"/>
           <w:i/>
           <w:iCs/>
         </w:rPr>
@@ -1673,13 +2212,13 @@
       </w:r>
       <w:r>
         <w:rPr>
-          <w:rFonts w:ascii="Times New Roman" w:hAnsi="Times New Roman" w:cs="Times New Roman"/>
+          <w:rFonts w:cs="Times New Roman" w:ascii="Times New Roman" w:hAnsi="Times New Roman"/>
         </w:rPr>
         <w:t xml:space="preserve"> </w:t>
       </w:r>
       <w:r>
         <w:rPr>
-          <w:rFonts w:ascii="Times New Roman" w:hAnsi="Times New Roman" w:cs="Times New Roman"/>
+          <w:rFonts w:cs="Times New Roman" w:ascii="Times New Roman" w:hAnsi="Times New Roman"/>
           <w:b/>
           <w:bCs/>
         </w:rPr>
@@ -1687,43 +2226,52 @@
       </w:r>
       <w:r>
         <w:rPr>
-          <w:rFonts w:ascii="Times New Roman" w:hAnsi="Times New Roman" w:cs="Times New Roman"/>
+          <w:rFonts w:cs="Times New Roman" w:ascii="Times New Roman" w:hAnsi="Times New Roman"/>
         </w:rPr>
         <w:t>, 364–76 (2015).</w:t>
       </w:r>
     </w:p>
     <w:p>
       <w:pPr>
-        <w:widowControl w:val="0"/>
+        <w:pStyle w:val="Normal"/>
+        <w:widowControl w:val="false"/>
         <w:ind w:left="640" w:hanging="640"/>
         <w:rPr>
           <w:rFonts w:ascii="Times New Roman" w:hAnsi="Times New Roman"/>
         </w:rPr>
       </w:pPr>
+      <w:r/>
       <w:r>
         <w:rPr>
           <w:rFonts w:ascii="Times New Roman" w:hAnsi="Times New Roman"/>
         </w:rPr>
         <w:fldChar w:fldCharType="end"/>
       </w:r>
+      <w:r>
+        <w:rPr>
+          <w:rFonts w:ascii="Times New Roman" w:hAnsi="Times New Roman"/>
+        </w:rPr>
+      </w:r>
     </w:p>
     <w:sectPr>
+      <w:type w:val="nextPage"/>
       <w:pgSz w:w="12240" w:h="15840"/>
-      <w:pgMar w:top="1080" w:right="1080" w:bottom="1080" w:left="1080" w:header="0" w:footer="0" w:gutter="0"/>
-      <w:cols w:space="720"/>
-      <w:formProt w:val="0"/>
-      <w:docGrid w:linePitch="360" w:charSpace="4096"/>
+      <w:pgMar w:left="1080" w:right="1080" w:gutter="0" w:header="0" w:top="1080" w:footer="0" w:bottom="1080"/>
+      <w:pgNumType w:fmt="decimal"/>
+      <w:formProt w:val="false"/>
+      <w:textDirection w:val="lrTb"/>
+      <w:docGrid w:type="default" w:linePitch="360" w:charSpace="8192"/>
     </w:sectPr>
   </w:body>
 </w:document>
 </file>
 
 <file path=word/styles.xml><?xml version="1.0" encoding="utf-8"?>
-<w:styles xmlns:mc="http://schemas.openxmlformats.org/markup-compatibility/2006" xmlns:r="http://schemas.openxmlformats.org/officeDocument/2006/relationships" xmlns:w="http://schemas.openxmlformats.org/wordprocessingml/2006/main" xmlns:w14="http://schemas.microsoft.com/office/word/2010/wordml" xmlns:w15="http://schemas.microsoft.com/office/word/2012/wordml" xmlns:w16cex="http://schemas.microsoft.com/office/word/2018/wordml/cex" xmlns:w16cid="http://schemas.microsoft.com/office/word/2016/wordml/cid" xmlns:w16="http://schemas.microsoft.com/office/word/2018/wordml" xmlns:w16sdtdh="http://schemas.microsoft.com/office/word/2020/wordml/sdtdatahash" xmlns:w16se="http://schemas.microsoft.com/office/word/2015/wordml/symex" mc:Ignorable="w14 w15 w16se w16cid w16 w16cex w16sdtdh">
+<w:styles xmlns:w="http://schemas.openxmlformats.org/wordprocessingml/2006/main" xmlns:w14="http://schemas.microsoft.com/office/word/2010/wordml" xmlns:mc="http://schemas.openxmlformats.org/markup-compatibility/2006" mc:Ignorable="w14">
   <w:docDefaults>
     <w:rPrDefault>
       <w:rPr>
-        <w:rFonts w:ascii="Arial" w:eastAsiaTheme="minorHAnsi" w:hAnsi="Arial" w:cs="Times New Roman (Body CS)"/>
+        <w:rFonts w:ascii="Arial" w:hAnsi="Arial" w:eastAsia="Calibri" w:cs="Times New Roman (Body CS)" w:eastAsiaTheme="minorHAnsi"/>
         <w:sz w:val="22"/>
         <w:szCs w:val="24"/>
         <w:lang w:val="en-US" w:eastAsia="en-US" w:bidi="ar-SA"/>
@@ -1731,21 +2279,21 @@
     </w:rPrDefault>
     <w:pPrDefault>
       <w:pPr>
-        <w:suppressAutoHyphens/>
+        <w:suppressAutoHyphens w:val="true"/>
       </w:pPr>
     </w:pPrDefault>
   </w:docDefaults>
   <w:latentStyles w:defLockedState="0" w:defUIPriority="99" w:defSemiHidden="0" w:defUnhideWhenUsed="0" w:defQFormat="0" w:count="376">
     <w:lsdException w:name="Normal" w:uiPriority="0" w:qFormat="1"/>
     <w:lsdException w:name="heading 1" w:uiPriority="9" w:qFormat="1"/>
-    <w:lsdException w:name="heading 2" w:semiHidden="1" w:uiPriority="9" w:unhideWhenUsed="1" w:qFormat="1"/>
-    <w:lsdException w:name="heading 3" w:semiHidden="1" w:uiPriority="9" w:unhideWhenUsed="1" w:qFormat="1"/>
-    <w:lsdException w:name="heading 4" w:semiHidden="1" w:uiPriority="9" w:unhideWhenUsed="1" w:qFormat="1"/>
-    <w:lsdException w:name="heading 5" w:semiHidden="1" w:uiPriority="9" w:unhideWhenUsed="1" w:qFormat="1"/>
-    <w:lsdException w:name="heading 6" w:semiHidden="1" w:uiPriority="9" w:unhideWhenUsed="1" w:qFormat="1"/>
-    <w:lsdException w:name="heading 7" w:semiHidden="1" w:uiPriority="9" w:unhideWhenUsed="1" w:qFormat="1"/>
-    <w:lsdException w:name="heading 8" w:semiHidden="1" w:uiPriority="9" w:unhideWhenUsed="1" w:qFormat="1"/>
-    <w:lsdException w:name="heading 9" w:semiHidden="1" w:uiPriority="9" w:unhideWhenUsed="1" w:qFormat="1"/>
+    <w:lsdException w:name="heading 2" w:uiPriority="9" w:semiHidden="1" w:unhideWhenUsed="1" w:qFormat="1"/>
+    <w:lsdException w:name="heading 3" w:uiPriority="9" w:semiHidden="1" w:unhideWhenUsed="1" w:qFormat="1"/>
+    <w:lsdException w:name="heading 4" w:uiPriority="9" w:semiHidden="1" w:unhideWhenUsed="1" w:qFormat="1"/>
+    <w:lsdException w:name="heading 5" w:uiPriority="9" w:semiHidden="1" w:unhideWhenUsed="1" w:qFormat="1"/>
+    <w:lsdException w:name="heading 6" w:uiPriority="9" w:semiHidden="1" w:unhideWhenUsed="1" w:qFormat="1"/>
+    <w:lsdException w:name="heading 7" w:uiPriority="9" w:semiHidden="1" w:unhideWhenUsed="1" w:qFormat="1"/>
+    <w:lsdException w:name="heading 8" w:uiPriority="9" w:semiHidden="1" w:unhideWhenUsed="1" w:qFormat="1"/>
+    <w:lsdException w:name="heading 9" w:uiPriority="9" w:semiHidden="1" w:unhideWhenUsed="1" w:qFormat="1"/>
     <w:lsdException w:name="index 1" w:semiHidden="1" w:unhideWhenUsed="1"/>
     <w:lsdException w:name="index 2" w:semiHidden="1" w:unhideWhenUsed="1"/>
     <w:lsdException w:name="index 3" w:semiHidden="1" w:unhideWhenUsed="1"/>
@@ -1755,22 +2303,22 @@
     <w:lsdException w:name="index 7" w:semiHidden="1" w:unhideWhenUsed="1"/>
     <w:lsdException w:name="index 8" w:semiHidden="1" w:unhideWhenUsed="1"/>
     <w:lsdException w:name="index 9" w:semiHidden="1" w:unhideWhenUsed="1"/>
-    <w:lsdException w:name="toc 1" w:semiHidden="1" w:uiPriority="39" w:unhideWhenUsed="1"/>
-    <w:lsdException w:name="toc 2" w:semiHidden="1" w:uiPriority="39" w:unhideWhenUsed="1"/>
-    <w:lsdException w:name="toc 3" w:semiHidden="1" w:uiPriority="39" w:unhideWhenUsed="1"/>
-    <w:lsdException w:name="toc 4" w:semiHidden="1" w:uiPriority="39" w:unhideWhenUsed="1"/>
-    <w:lsdException w:name="toc 5" w:semiHidden="1" w:uiPriority="39" w:unhideWhenUsed="1"/>
-    <w:lsdException w:name="toc 6" w:semiHidden="1" w:uiPriority="39" w:unhideWhenUsed="1"/>
-    <w:lsdException w:name="toc 7" w:semiHidden="1" w:uiPriority="39" w:unhideWhenUsed="1"/>
-    <w:lsdException w:name="toc 8" w:semiHidden="1" w:uiPriority="39" w:unhideWhenUsed="1"/>
-    <w:lsdException w:name="toc 9" w:semiHidden="1" w:uiPriority="39" w:unhideWhenUsed="1"/>
+    <w:lsdException w:name="toc 1" w:uiPriority="39" w:semiHidden="1" w:unhideWhenUsed="1"/>
+    <w:lsdException w:name="toc 2" w:uiPriority="39" w:semiHidden="1" w:unhideWhenUsed="1"/>
+    <w:lsdException w:name="toc 3" w:uiPriority="39" w:semiHidden="1" w:unhideWhenUsed="1"/>
+    <w:lsdException w:name="toc 4" w:uiPriority="39" w:semiHidden="1" w:unhideWhenUsed="1"/>
+    <w:lsdException w:name="toc 5" w:uiPriority="39" w:semiHidden="1" w:unhideWhenUsed="1"/>
+    <w:lsdException w:name="toc 6" w:uiPriority="39" w:semiHidden="1" w:unhideWhenUsed="1"/>
+    <w:lsdException w:name="toc 7" w:uiPriority="39" w:semiHidden="1" w:unhideWhenUsed="1"/>
+    <w:lsdException w:name="toc 8" w:uiPriority="39" w:semiHidden="1" w:unhideWhenUsed="1"/>
+    <w:lsdException w:name="toc 9" w:uiPriority="39" w:semiHidden="1" w:unhideWhenUsed="1"/>
     <w:lsdException w:name="Normal Indent" w:semiHidden="1" w:unhideWhenUsed="1"/>
     <w:lsdException w:name="footnote text" w:semiHidden="1" w:unhideWhenUsed="1"/>
     <w:lsdException w:name="annotation text" w:semiHidden="1" w:unhideWhenUsed="1"/>
     <w:lsdException w:name="header" w:semiHidden="1" w:unhideWhenUsed="1"/>
     <w:lsdException w:name="footer" w:semiHidden="1" w:unhideWhenUsed="1"/>
     <w:lsdException w:name="index heading" w:semiHidden="1" w:unhideWhenUsed="1"/>
-    <w:lsdException w:name="caption" w:semiHidden="1" w:uiPriority="35" w:unhideWhenUsed="1" w:qFormat="1"/>
+    <w:lsdException w:name="caption" w:uiPriority="35" w:semiHidden="1" w:unhideWhenUsed="1" w:qFormat="1"/>
     <w:lsdException w:name="table of figures" w:semiHidden="1" w:unhideWhenUsed="1"/>
     <w:lsdException w:name="envelope address" w:semiHidden="1" w:unhideWhenUsed="1"/>
     <w:lsdException w:name="envelope return" w:semiHidden="1" w:unhideWhenUsed="1"/>
@@ -1801,7 +2349,7 @@
     <w:lsdException w:name="Title" w:uiPriority="10" w:qFormat="1"/>
     <w:lsdException w:name="Closing" w:semiHidden="1" w:unhideWhenUsed="1"/>
     <w:lsdException w:name="Signature" w:semiHidden="1" w:unhideWhenUsed="1"/>
-    <w:lsdException w:name="Default Paragraph Font" w:semiHidden="1" w:uiPriority="1" w:unhideWhenUsed="1"/>
+    <w:lsdException w:name="Default Paragraph Font" w:uiPriority="1" w:semiHidden="1" w:unhideWhenUsed="1"/>
     <w:lsdException w:name="Body Text" w:semiHidden="1" w:unhideWhenUsed="1"/>
     <w:lsdException w:name="Body Text Indent" w:semiHidden="1" w:unhideWhenUsed="1"/>
     <w:lsdException w:name="List Continue" w:semiHidden="1" w:unhideWhenUsed="1"/>
@@ -2001,8 +2549,8 @@
     <w:lsdException w:name="Subtle Reference" w:uiPriority="31" w:qFormat="1"/>
     <w:lsdException w:name="Intense Reference" w:uiPriority="32" w:qFormat="1"/>
     <w:lsdException w:name="Book Title" w:uiPriority="33" w:qFormat="1"/>
-    <w:lsdException w:name="Bibliography" w:semiHidden="1" w:uiPriority="37" w:unhideWhenUsed="1"/>
-    <w:lsdException w:name="TOC Heading" w:semiHidden="1" w:uiPriority="39" w:unhideWhenUsed="1" w:qFormat="1"/>
+    <w:lsdException w:name="Bibliography" w:uiPriority="37" w:semiHidden="1" w:unhideWhenUsed="1"/>
+    <w:lsdException w:name="TOC Heading" w:uiPriority="39" w:semiHidden="1" w:unhideWhenUsed="1" w:qFormat="1"/>
     <w:lsdException w:name="Plain Table 1" w:uiPriority="41"/>
     <w:lsdException w:name="Plain Table 2" w:uiPriority="42"/>
     <w:lsdException w:name="Plain Table 3" w:uiPriority="43"/>
@@ -2113,67 +2661,105 @@
     <w:lsdException w:name="Unresolved Mention" w:semiHidden="1" w:unhideWhenUsed="1"/>
     <w:lsdException w:name="Smart Link" w:semiHidden="1" w:unhideWhenUsed="1"/>
   </w:latentStyles>
-  <w:style w:type="paragraph" w:default="1" w:styleId="Normal">
+  <w:style w:type="paragraph" w:styleId="Normal" w:default="1">
     <w:name w:val="Normal"/>
     <w:qFormat/>
+    <w:pPr>
+      <w:widowControl/>
+      <w:suppressAutoHyphens w:val="true"/>
+      <w:bidi w:val="0"/>
+      <w:spacing w:before="0" w:after="0"/>
+      <w:jc w:val="left"/>
+    </w:pPr>
+    <w:rPr>
+      <w:rFonts w:ascii="Arial" w:hAnsi="Arial" w:eastAsia="Calibri" w:cs="Times New Roman (Body CS)" w:eastAsiaTheme="minorHAnsi"/>
+      <w:color w:val="auto"/>
+      <w:kern w:val="0"/>
+      <w:sz w:val="22"/>
+      <w:szCs w:val="24"/>
+      <w:lang w:val="en-US" w:eastAsia="en-US" w:bidi="ar-SA"/>
+    </w:rPr>
   </w:style>
-  <w:style w:type="character" w:default="1" w:styleId="DefaultParagraphFont">
+  <w:style w:type="character" w:styleId="DefaultParagraphFont" w:default="1">
     <w:name w:val="Default Paragraph Font"/>
     <w:uiPriority w:val="1"/>
     <w:semiHidden/>
     <w:unhideWhenUsed/>
+    <w:qFormat/>
+    <w:rPr/>
   </w:style>
-  <w:style w:type="table" w:default="1" w:styleId="TableNormal">
-    <w:name w:val="Normal Table"/>
-    <w:uiPriority w:val="99"/>
-    <w:semiHidden/>
-    <w:unhideWhenUsed/>
-    <w:tblPr>
-      <w:tblInd w:w="0" w:type="dxa"/>
-      <w:tblCellMar>
-        <w:top w:w="0" w:type="dxa"/>
-        <w:left w:w="108" w:type="dxa"/>
-        <w:bottom w:w="0" w:type="dxa"/>
-        <w:right w:w="108" w:type="dxa"/>
-      </w:tblCellMar>
-    </w:tblPr>
+  <w:style w:type="character" w:styleId="CaptionChar">
+    <w:name w:val="Caption Char"/>
+    <w:basedOn w:val="DefaultParagraphFont"/>
+    <w:qFormat/>
+    <w:rPr/>
   </w:style>
-  <w:style w:type="numbering" w:default="1" w:styleId="NoList">
-    <w:name w:val="No List"/>
-    <w:uiPriority w:val="99"/>
-    <w:semiHidden/>
-    <w:unhideWhenUsed/>
+  <w:style w:type="character" w:styleId="InternetLink">
+    <w:name w:val="Hyperlink"/>
+    <w:basedOn w:val="CaptionChar"/>
+    <w:rPr>
+      <w:color w:val="4F81BD" w:themeColor="accent1"/>
+    </w:rPr>
   </w:style>
-  <w:style w:type="paragraph" w:customStyle="1" w:styleId="Heading">
+  <w:style w:type="paragraph" w:styleId="Heading" w:customStyle="1">
     <w:name w:val="Heading"/>
     <w:basedOn w:val="Normal"/>
-    <w:next w:val="BodyText"/>
+    <w:next w:val="TextBody"/>
     <w:qFormat/>
     <w:pPr>
-      <w:keepNext/>
+      <w:keepNext w:val="true"/>
       <w:spacing w:before="240" w:after="120"/>
     </w:pPr>
     <w:rPr>
-      <w:rFonts w:ascii="Liberation Sans" w:eastAsia="Droid Sans Fallback" w:hAnsi="Liberation Sans" w:cs="Droid Sans Devanagari"/>
+      <w:rFonts w:ascii="Liberation Sans" w:hAnsi="Liberation Sans" w:eastAsia="Droid Sans Fallback" w:cs="Droid Sans Devanagari"/>
       <w:sz w:val="28"/>
       <w:szCs w:val="28"/>
     </w:rPr>
   </w:style>
-  <w:style w:type="paragraph" w:styleId="BodyText">
+  <w:style w:type="paragraph" w:styleId="TextBody">
     <w:name w:val="Body Text"/>
     <w:basedOn w:val="Normal"/>
     <w:pPr>
-      <w:spacing w:after="140" w:line="276" w:lineRule="auto"/>
+      <w:spacing w:lineRule="auto" w:line="276" w:before="0" w:after="140"/>
     </w:pPr>
+    <w:rPr/>
   </w:style>
   <w:style w:type="paragraph" w:styleId="List">
     <w:name w:val="List"/>
-    <w:basedOn w:val="BodyText"/>
+    <w:basedOn w:val="TextBody"/>
+    <w:pPr/>
     <w:rPr>
       <w:rFonts w:cs="Droid Sans Devanagari"/>
     </w:rPr>
   </w:style>
   <w:style w:type="paragraph" w:styleId="Caption">
+    <w:name w:val="Caption"/>
+    <w:basedOn w:val="Normal"/>
+    <w:qFormat/>
+    <w:pPr>
+      <w:suppressLineNumbers/>
+      <w:spacing w:before="120" w:after="120"/>
+    </w:pPr>
+    <w:rPr>
+      <w:rFonts w:cs="Droid Sans Devanagari"/>
+      <w:i/>
+      <w:iCs/>
+      <w:sz w:val="24"/>
+      <w:szCs w:val="24"/>
+    </w:rPr>
+  </w:style>
+  <w:style w:type="paragraph" w:styleId="Index" w:customStyle="1">
+    <w:name w:val="Index"/>
+    <w:basedOn w:val="Normal"/>
+    <w:qFormat/>
+    <w:pPr>
+      <w:suppressLineNumbers/>
+    </w:pPr>
+    <w:rPr>
+      <w:rFonts w:cs="Droid Sans Devanagari"/>
+    </w:rPr>
+  </w:style>
+  <w:style w:type="paragraph" w:styleId="Caption1">
     <w:name w:val="caption"/>
     <w:basedOn w:val="Normal"/>
     <w:qFormat/>
@@ -2188,30 +2774,49 @@
       <w:sz w:val="24"/>
     </w:rPr>
   </w:style>
-  <w:style w:type="paragraph" w:customStyle="1" w:styleId="Index">
-    <w:name w:val="Index"/>
+  <w:style w:type="paragraph" w:styleId="Bibliography">
+    <w:name w:val="Bibliography"/>
     <w:basedOn w:val="Normal"/>
     <w:qFormat/>
-    <w:pPr>
-      <w:suppressLineNumbers/>
-    </w:pPr>
+    <w:pPr/>
     <w:rPr>
-      <w:rFonts w:cs="Droid Sans Devanagari"/>
+      <w:sz w:val="20"/>
     </w:rPr>
+  </w:style>
+  <w:style w:type="numbering" w:styleId="NoList" w:default="1">
+    <w:name w:val="No List"/>
+    <w:uiPriority w:val="99"/>
+    <w:semiHidden/>
+    <w:unhideWhenUsed/>
+    <w:qFormat/>
+  </w:style>
+  <w:style w:type="table" w:default="1" w:styleId="TableNormal">
+    <w:name w:val="Normal Table"/>
+    <w:uiPriority w:val="99"/>
+    <w:semiHidden/>
+    <w:unhideWhenUsed/>
+    <w:tblPr>
+      <w:tblCellMar>
+        <w:top w:w="0" w:type="dxa"/>
+        <w:left w:w="108" w:type="dxa"/>
+        <w:bottom w:w="0" w:type="dxa"/>
+        <w:right w:w="108" w:type="dxa"/>
+      </w:tblCellMar>
+    </w:tblPr>
   </w:style>
   <w:style w:type="table" w:styleId="TableGrid">
     <w:name w:val="Table Grid"/>
     <w:basedOn w:val="TableNormal"/>
     <w:uiPriority w:val="39"/>
-    <w:rsid w:val="00337D76"/>
+    <w:rsid w:val="00337d76"/>
     <w:tblPr>
       <w:tblBorders>
-        <w:top w:val="single" w:sz="4" w:space="0" w:color="auto"/>
-        <w:left w:val="single" w:sz="4" w:space="0" w:color="auto"/>
-        <w:bottom w:val="single" w:sz="4" w:space="0" w:color="auto"/>
-        <w:right w:val="single" w:sz="4" w:space="0" w:color="auto"/>
-        <w:insideH w:val="single" w:sz="4" w:space="0" w:color="auto"/>
-        <w:insideV w:val="single" w:sz="4" w:space="0" w:color="auto"/>
+        <w:top w:val="single" w:color="auto" w:sz="4" w:space="0"/>
+        <w:left w:val="single" w:color="auto" w:sz="4" w:space="0"/>
+        <w:bottom w:val="single" w:color="auto" w:sz="4" w:space="0"/>
+        <w:right w:val="single" w:color="auto" w:sz="4" w:space="0"/>
+        <w:insideH w:val="single" w:color="auto" w:sz="4" w:space="0"/>
+        <w:insideV w:val="single" w:color="auto" w:sz="4" w:space="0"/>
       </w:tblBorders>
     </w:tblPr>
   </w:style>

</xml_diff>